<commit_message>
Started react p2 tutorial
</commit_message>
<xml_diff>
--- a/Javascript/React/part_2.docx
+++ b/Javascript/React/part_2.docx
@@ -209,8 +209,1668 @@
         <w:lastRenderedPageBreak/>
         <w:t>State &amp; Lifecycle</w:t>
       </w:r>
+    </w:p>
+    <w:p>
+      <w:pPr>
+        <w:rPr>
+          <w:rFonts w:ascii="Arial" w:hAnsi="Arial" w:cs="Arial"/>
+        </w:rPr>
+      </w:pPr>
+      <w:r>
+        <w:rPr>
+          <w:rFonts w:ascii="Arial" w:hAnsi="Arial" w:cs="Arial"/>
+        </w:rPr>
+        <w:t>Function Clock(props) {</w:t>
+      </w:r>
+    </w:p>
+    <w:p>
+      <w:pPr>
+        <w:rPr>
+          <w:rFonts w:ascii="Arial" w:hAnsi="Arial" w:cs="Arial"/>
+        </w:rPr>
+      </w:pPr>
+      <w:r>
+        <w:rPr>
+          <w:rFonts w:ascii="Arial" w:hAnsi="Arial" w:cs="Arial"/>
+        </w:rPr>
+        <w:tab/>
+      </w:r>
+      <w:proofErr w:type="gramStart"/>
+      <w:r>
+        <w:rPr>
+          <w:rFonts w:ascii="Arial" w:hAnsi="Arial" w:cs="Arial"/>
+        </w:rPr>
+        <w:t>Return(</w:t>
+      </w:r>
+      <w:proofErr w:type="gramEnd"/>
+    </w:p>
+    <w:p>
+      <w:pPr>
+        <w:rPr>
+          <w:rFonts w:ascii="Arial" w:hAnsi="Arial" w:cs="Arial"/>
+        </w:rPr>
+      </w:pPr>
+      <w:r>
+        <w:rPr>
+          <w:rFonts w:ascii="Arial" w:hAnsi="Arial" w:cs="Arial"/>
+        </w:rPr>
+        <w:tab/>
+      </w:r>
+      <w:r>
+        <w:rPr>
+          <w:rFonts w:ascii="Arial" w:hAnsi="Arial" w:cs="Arial"/>
+        </w:rPr>
+        <w:tab/>
+        <w:t>&lt;div&gt;</w:t>
+      </w:r>
+    </w:p>
+    <w:p>
+      <w:pPr>
+        <w:rPr>
+          <w:rFonts w:ascii="Arial" w:hAnsi="Arial" w:cs="Arial"/>
+        </w:rPr>
+      </w:pPr>
+      <w:r>
+        <w:rPr>
+          <w:rFonts w:ascii="Arial" w:hAnsi="Arial" w:cs="Arial"/>
+        </w:rPr>
+        <w:tab/>
+      </w:r>
+      <w:r>
+        <w:rPr>
+          <w:rFonts w:ascii="Arial" w:hAnsi="Arial" w:cs="Arial"/>
+        </w:rPr>
+        <w:tab/>
+      </w:r>
+      <w:r>
+        <w:rPr>
+          <w:rFonts w:ascii="Arial" w:hAnsi="Arial" w:cs="Arial"/>
+        </w:rPr>
+        <w:tab/>
+        <w:t>&lt;h1&gt;Hello, World&lt;/h1&gt;</w:t>
+      </w:r>
+    </w:p>
+    <w:p>
+      <w:pPr>
+        <w:rPr>
+          <w:rFonts w:ascii="Arial" w:hAnsi="Arial" w:cs="Arial"/>
+        </w:rPr>
+      </w:pPr>
+      <w:r>
+        <w:rPr>
+          <w:rFonts w:ascii="Arial" w:hAnsi="Arial" w:cs="Arial"/>
+        </w:rPr>
+        <w:tab/>
+      </w:r>
+      <w:r>
+        <w:rPr>
+          <w:rFonts w:ascii="Arial" w:hAnsi="Arial" w:cs="Arial"/>
+        </w:rPr>
+        <w:tab/>
+      </w:r>
+      <w:r>
+        <w:rPr>
+          <w:rFonts w:ascii="Arial" w:hAnsi="Arial" w:cs="Arial"/>
+        </w:rPr>
+        <w:tab/>
+        <w:t>&lt;h2&gt;It is {</w:t>
+      </w:r>
+      <w:proofErr w:type="spellStart"/>
+      <w:proofErr w:type="gramStart"/>
+      <w:r>
+        <w:rPr>
+          <w:rFonts w:ascii="Arial" w:hAnsi="Arial" w:cs="Arial"/>
+        </w:rPr>
+        <w:t>props.date</w:t>
+      </w:r>
+      <w:proofErr w:type="gramEnd"/>
+      <w:r>
+        <w:rPr>
+          <w:rFonts w:ascii="Arial" w:hAnsi="Arial" w:cs="Arial"/>
+        </w:rPr>
+        <w:t>.toLocaleTimeString</w:t>
+      </w:r>
+      <w:proofErr w:type="spellEnd"/>
+      <w:r>
+        <w:rPr>
+          <w:rFonts w:ascii="Arial" w:hAnsi="Arial" w:cs="Arial"/>
+        </w:rPr>
+        <w:t>()}.&lt;/h2&gt;</w:t>
+      </w:r>
+    </w:p>
+    <w:p>
+      <w:pPr>
+        <w:rPr>
+          <w:rFonts w:ascii="Arial" w:hAnsi="Arial" w:cs="Arial"/>
+        </w:rPr>
+      </w:pPr>
+      <w:r>
+        <w:rPr>
+          <w:rFonts w:ascii="Arial" w:hAnsi="Arial" w:cs="Arial"/>
+        </w:rPr>
+        <w:tab/>
+      </w:r>
+      <w:r>
+        <w:rPr>
+          <w:rFonts w:ascii="Arial" w:hAnsi="Arial" w:cs="Arial"/>
+        </w:rPr>
+        <w:tab/>
+        <w:t>&lt;/div&gt;</w:t>
+      </w:r>
+    </w:p>
+    <w:p>
+      <w:pPr>
+        <w:rPr>
+          <w:rFonts w:ascii="Arial" w:hAnsi="Arial" w:cs="Arial"/>
+        </w:rPr>
+      </w:pPr>
+      <w:r>
+        <w:rPr>
+          <w:rFonts w:ascii="Arial" w:hAnsi="Arial" w:cs="Arial"/>
+        </w:rPr>
+        <w:tab/>
+        <w:t>);</w:t>
+      </w:r>
+    </w:p>
+    <w:p>
+      <w:pPr>
+        <w:rPr>
+          <w:rFonts w:ascii="Arial" w:hAnsi="Arial" w:cs="Arial"/>
+        </w:rPr>
+      </w:pPr>
+      <w:r>
+        <w:rPr>
+          <w:rFonts w:ascii="Arial" w:hAnsi="Arial" w:cs="Arial"/>
+        </w:rPr>
+        <w:t>};</w:t>
+      </w:r>
+    </w:p>
+    <w:p>
+      <w:pPr>
+        <w:rPr>
+          <w:rFonts w:ascii="Arial" w:hAnsi="Arial" w:cs="Arial"/>
+        </w:rPr>
+      </w:pPr>
+      <w:r>
+        <w:rPr>
+          <w:rFonts w:ascii="Arial" w:hAnsi="Arial" w:cs="Arial"/>
+        </w:rPr>
+        <w:t xml:space="preserve">Function </w:t>
+      </w:r>
+      <w:proofErr w:type="gramStart"/>
+      <w:r>
+        <w:rPr>
+          <w:rFonts w:ascii="Arial" w:hAnsi="Arial" w:cs="Arial"/>
+        </w:rPr>
+        <w:t>tick(</w:t>
+      </w:r>
+      <w:proofErr w:type="gramEnd"/>
+      <w:r>
+        <w:rPr>
+          <w:rFonts w:ascii="Arial" w:hAnsi="Arial" w:cs="Arial"/>
+        </w:rPr>
+        <w:t>){</w:t>
+      </w:r>
+    </w:p>
+    <w:p>
+      <w:pPr>
+        <w:rPr>
+          <w:rFonts w:ascii="Arial" w:hAnsi="Arial" w:cs="Arial"/>
+        </w:rPr>
+      </w:pPr>
+      <w:r>
+        <w:rPr>
+          <w:rFonts w:ascii="Arial" w:hAnsi="Arial" w:cs="Arial"/>
+        </w:rPr>
+        <w:tab/>
+      </w:r>
+      <w:proofErr w:type="spellStart"/>
+      <w:r>
+        <w:rPr>
+          <w:rFonts w:ascii="Arial" w:hAnsi="Arial" w:cs="Arial"/>
+        </w:rPr>
+        <w:t>ReactDOM.render</w:t>
+      </w:r>
+      <w:proofErr w:type="spellEnd"/>
+      <w:r>
+        <w:rPr>
+          <w:rFonts w:ascii="Arial" w:hAnsi="Arial" w:cs="Arial"/>
+        </w:rPr>
+        <w:t>(</w:t>
+      </w:r>
+    </w:p>
+    <w:p>
+      <w:pPr>
+        <w:rPr>
+          <w:rFonts w:ascii="Arial" w:hAnsi="Arial" w:cs="Arial"/>
+        </w:rPr>
+      </w:pPr>
+      <w:r>
+        <w:rPr>
+          <w:rFonts w:ascii="Arial" w:hAnsi="Arial" w:cs="Arial"/>
+        </w:rPr>
+        <w:tab/>
+      </w:r>
+      <w:r>
+        <w:rPr>
+          <w:rFonts w:ascii="Arial" w:hAnsi="Arial" w:cs="Arial"/>
+        </w:rPr>
+        <w:tab/>
+        <w:t>&lt;Clock date</w:t>
+      </w:r>
+      <w:proofErr w:type="gramStart"/>
+      <w:r>
+        <w:rPr>
+          <w:rFonts w:ascii="Arial" w:hAnsi="Arial" w:cs="Arial"/>
+        </w:rPr>
+        <w:t>={</w:t>
+      </w:r>
+      <w:proofErr w:type="gramEnd"/>
+      <w:r>
+        <w:rPr>
+          <w:rFonts w:ascii="Arial" w:hAnsi="Arial" w:cs="Arial"/>
+        </w:rPr>
+        <w:t>new Date()} /&gt;,</w:t>
+      </w:r>
+    </w:p>
+    <w:p>
+      <w:pPr>
+        <w:rPr>
+          <w:rFonts w:ascii="Arial" w:hAnsi="Arial" w:cs="Arial"/>
+        </w:rPr>
+      </w:pPr>
+      <w:r>
+        <w:rPr>
+          <w:rFonts w:ascii="Arial" w:hAnsi="Arial" w:cs="Arial"/>
+        </w:rPr>
+        <w:tab/>
+      </w:r>
+      <w:r>
+        <w:rPr>
+          <w:rFonts w:ascii="Arial" w:hAnsi="Arial" w:cs="Arial"/>
+        </w:rPr>
+        <w:tab/>
+      </w:r>
+      <w:proofErr w:type="spellStart"/>
+      <w:r>
+        <w:rPr>
+          <w:rFonts w:ascii="Arial" w:hAnsi="Arial" w:cs="Arial"/>
+        </w:rPr>
+        <w:t>Document.getElementById</w:t>
+      </w:r>
+      <w:proofErr w:type="spellEnd"/>
+      <w:r>
+        <w:rPr>
+          <w:rFonts w:ascii="Arial" w:hAnsi="Arial" w:cs="Arial"/>
+        </w:rPr>
+        <w:t>(‘root’)</w:t>
+      </w:r>
+    </w:p>
+    <w:p>
+      <w:pPr>
+        <w:rPr>
+          <w:rFonts w:ascii="Arial" w:hAnsi="Arial" w:cs="Arial"/>
+        </w:rPr>
+      </w:pPr>
+      <w:r>
+        <w:rPr>
+          <w:rFonts w:ascii="Arial" w:hAnsi="Arial" w:cs="Arial"/>
+        </w:rPr>
+        <w:tab/>
+        <w:t>);</w:t>
+      </w:r>
+    </w:p>
+    <w:p>
+      <w:pPr>
+        <w:rPr>
+          <w:rFonts w:ascii="Arial" w:hAnsi="Arial" w:cs="Arial"/>
+        </w:rPr>
+      </w:pPr>
+      <w:r>
+        <w:rPr>
+          <w:rFonts w:ascii="Arial" w:hAnsi="Arial" w:cs="Arial"/>
+        </w:rPr>
+        <w:t>}</w:t>
+      </w:r>
+    </w:p>
+    <w:p>
+      <w:pPr>
+        <w:rPr>
+          <w:rFonts w:ascii="Arial" w:hAnsi="Arial" w:cs="Arial"/>
+        </w:rPr>
+      </w:pPr>
+      <w:proofErr w:type="spellStart"/>
+      <w:proofErr w:type="gramStart"/>
+      <w:r>
+        <w:rPr>
+          <w:rFonts w:ascii="Arial" w:hAnsi="Arial" w:cs="Arial"/>
+        </w:rPr>
+        <w:t>setInterval</w:t>
+      </w:r>
+      <w:proofErr w:type="spellEnd"/>
+      <w:r>
+        <w:rPr>
+          <w:rFonts w:ascii="Arial" w:hAnsi="Arial" w:cs="Arial"/>
+        </w:rPr>
+        <w:t>(</w:t>
+      </w:r>
+      <w:proofErr w:type="gramEnd"/>
+      <w:r>
+        <w:rPr>
+          <w:rFonts w:ascii="Arial" w:hAnsi="Arial" w:cs="Arial"/>
+        </w:rPr>
+        <w:t>tick, 1000);</w:t>
+      </w:r>
+    </w:p>
+    <w:p>
+      <w:pPr>
+        <w:rPr>
+          <w:rFonts w:ascii="Arial" w:hAnsi="Arial" w:cs="Arial"/>
+        </w:rPr>
+      </w:pPr>
+    </w:p>
+    <w:p>
+      <w:pPr>
+        <w:rPr>
+          <w:rFonts w:ascii="Arial" w:hAnsi="Arial" w:cs="Arial"/>
+        </w:rPr>
+      </w:pPr>
+      <w:r>
+        <w:rPr>
+          <w:rFonts w:ascii="Arial" w:hAnsi="Arial" w:cs="Arial"/>
+        </w:rPr>
+        <w:t xml:space="preserve">In this section we will learn how to make the clock component truly reusable and encapsulated. It will set up its own timer and update itself every second. The example above misses a crucial requirement: the fact that the clock sets up a timer and updates the UI every second should be an implementation detail of the clock. </w:t>
+      </w:r>
+      <w:proofErr w:type="gramStart"/>
+      <w:r>
+        <w:rPr>
+          <w:rFonts w:ascii="Arial" w:hAnsi="Arial" w:cs="Arial"/>
+        </w:rPr>
+        <w:t>Ideally</w:t>
+      </w:r>
+      <w:proofErr w:type="gramEnd"/>
+      <w:r>
+        <w:rPr>
+          <w:rFonts w:ascii="Arial" w:hAnsi="Arial" w:cs="Arial"/>
+        </w:rPr>
+        <w:t xml:space="preserve"> we want to write this once and the clock update itself:</w:t>
+      </w:r>
+    </w:p>
+    <w:p>
+      <w:pPr>
+        <w:rPr>
+          <w:rFonts w:ascii="Arial" w:hAnsi="Arial" w:cs="Arial"/>
+        </w:rPr>
+      </w:pPr>
+      <w:r>
+        <w:rPr>
+          <w:rFonts w:ascii="Arial" w:hAnsi="Arial" w:cs="Arial"/>
+        </w:rPr>
+        <w:tab/>
+      </w:r>
+      <w:proofErr w:type="spellStart"/>
+      <w:r>
+        <w:rPr>
+          <w:rFonts w:ascii="Arial" w:hAnsi="Arial" w:cs="Arial"/>
+        </w:rPr>
+        <w:t>ReactDOM.render</w:t>
+      </w:r>
+      <w:proofErr w:type="spellEnd"/>
+      <w:r>
+        <w:rPr>
+          <w:rFonts w:ascii="Arial" w:hAnsi="Arial" w:cs="Arial"/>
+        </w:rPr>
+        <w:t xml:space="preserve">(&lt;Clock /&gt;, </w:t>
+      </w:r>
+      <w:proofErr w:type="spellStart"/>
+      <w:proofErr w:type="gramStart"/>
+      <w:r>
+        <w:rPr>
+          <w:rFonts w:ascii="Arial" w:hAnsi="Arial" w:cs="Arial"/>
+        </w:rPr>
+        <w:t>document.getElementById</w:t>
+      </w:r>
+      <w:proofErr w:type="spellEnd"/>
+      <w:proofErr w:type="gramEnd"/>
+      <w:r>
+        <w:rPr>
+          <w:rFonts w:ascii="Arial" w:hAnsi="Arial" w:cs="Arial"/>
+        </w:rPr>
+        <w:t>(‘root’));</w:t>
+      </w:r>
+    </w:p>
+    <w:p>
+      <w:pPr>
+        <w:rPr>
+          <w:rFonts w:ascii="Arial" w:hAnsi="Arial" w:cs="Arial"/>
+        </w:rPr>
+      </w:pPr>
+      <w:r>
+        <w:rPr>
+          <w:rFonts w:ascii="Arial" w:hAnsi="Arial" w:cs="Arial"/>
+        </w:rPr>
+        <w:t>To implement this, we need to add “state” to the Clock component. State is similar to props, but it is private and fully controlled by the component. Local state is a feature only available to classes (not functions).</w:t>
+      </w:r>
+    </w:p>
+    <w:p>
+      <w:pPr>
+        <w:rPr>
+          <w:rFonts w:ascii="Arial" w:hAnsi="Arial" w:cs="Arial"/>
+        </w:rPr>
+      </w:pPr>
+    </w:p>
+    <w:p>
+      <w:pPr>
+        <w:rPr>
+          <w:rFonts w:ascii="Arial" w:hAnsi="Arial" w:cs="Arial"/>
+          <w:u w:val="single"/>
+        </w:rPr>
+      </w:pPr>
+      <w:r>
+        <w:rPr>
+          <w:rFonts w:ascii="Arial" w:hAnsi="Arial" w:cs="Arial"/>
+          <w:u w:val="single"/>
+        </w:rPr>
+        <w:t>Converting a function to a class</w:t>
+      </w:r>
+    </w:p>
+    <w:p>
+      <w:pPr>
+        <w:pStyle w:val="ListParagraph"/>
+        <w:numPr>
+          <w:ilvl w:val="0"/>
+          <w:numId w:val="1"/>
+        </w:numPr>
+        <w:rPr>
+          <w:rFonts w:ascii="Arial" w:hAnsi="Arial" w:cs="Arial"/>
+        </w:rPr>
+      </w:pPr>
+      <w:r>
+        <w:rPr>
+          <w:rFonts w:ascii="Arial" w:hAnsi="Arial" w:cs="Arial"/>
+        </w:rPr>
+        <w:t xml:space="preserve">Create an ES6 class with the same name, that extends </w:t>
+      </w:r>
+      <w:proofErr w:type="spellStart"/>
+      <w:r>
+        <w:rPr>
+          <w:rFonts w:ascii="Arial" w:hAnsi="Arial" w:cs="Arial"/>
+        </w:rPr>
+        <w:t>React.Component</w:t>
+      </w:r>
+      <w:proofErr w:type="spellEnd"/>
+    </w:p>
+    <w:p>
+      <w:pPr>
+        <w:pStyle w:val="ListParagraph"/>
+        <w:numPr>
+          <w:ilvl w:val="0"/>
+          <w:numId w:val="1"/>
+        </w:numPr>
+        <w:rPr>
+          <w:rFonts w:ascii="Arial" w:hAnsi="Arial" w:cs="Arial"/>
+        </w:rPr>
+      </w:pPr>
+      <w:r>
+        <w:rPr>
+          <w:rFonts w:ascii="Arial" w:hAnsi="Arial" w:cs="Arial"/>
+        </w:rPr>
+        <w:t xml:space="preserve">Add a single empty method to it called </w:t>
+      </w:r>
+      <w:proofErr w:type="gramStart"/>
+      <w:r>
+        <w:rPr>
+          <w:rFonts w:ascii="Arial" w:hAnsi="Arial" w:cs="Arial"/>
+        </w:rPr>
+        <w:t>render(</w:t>
+      </w:r>
+      <w:proofErr w:type="gramEnd"/>
+      <w:r>
+        <w:rPr>
+          <w:rFonts w:ascii="Arial" w:hAnsi="Arial" w:cs="Arial"/>
+        </w:rPr>
+        <w:t>)</w:t>
+      </w:r>
+    </w:p>
+    <w:p>
+      <w:pPr>
+        <w:pStyle w:val="ListParagraph"/>
+        <w:numPr>
+          <w:ilvl w:val="0"/>
+          <w:numId w:val="1"/>
+        </w:numPr>
+        <w:rPr>
+          <w:rFonts w:ascii="Arial" w:hAnsi="Arial" w:cs="Arial"/>
+        </w:rPr>
+      </w:pPr>
+      <w:r>
+        <w:rPr>
+          <w:rFonts w:ascii="Arial" w:hAnsi="Arial" w:cs="Arial"/>
+        </w:rPr>
+        <w:t xml:space="preserve">Move the body of the function in to the </w:t>
+      </w:r>
+      <w:proofErr w:type="gramStart"/>
+      <w:r>
+        <w:rPr>
+          <w:rFonts w:ascii="Arial" w:hAnsi="Arial" w:cs="Arial"/>
+        </w:rPr>
+        <w:t>render(</w:t>
+      </w:r>
+      <w:proofErr w:type="gramEnd"/>
+      <w:r>
+        <w:rPr>
+          <w:rFonts w:ascii="Arial" w:hAnsi="Arial" w:cs="Arial"/>
+        </w:rPr>
+        <w:t>) method</w:t>
+      </w:r>
+    </w:p>
+    <w:p>
+      <w:pPr>
+        <w:pStyle w:val="ListParagraph"/>
+        <w:numPr>
+          <w:ilvl w:val="0"/>
+          <w:numId w:val="1"/>
+        </w:numPr>
+        <w:rPr>
+          <w:rFonts w:ascii="Arial" w:hAnsi="Arial" w:cs="Arial"/>
+        </w:rPr>
+      </w:pPr>
+      <w:r>
+        <w:rPr>
+          <w:rFonts w:ascii="Arial" w:hAnsi="Arial" w:cs="Arial"/>
+        </w:rPr>
+        <w:t xml:space="preserve">Replace props with </w:t>
+      </w:r>
+      <w:proofErr w:type="spellStart"/>
+      <w:proofErr w:type="gramStart"/>
+      <w:r>
+        <w:rPr>
+          <w:rFonts w:ascii="Arial" w:hAnsi="Arial" w:cs="Arial"/>
+          <w:i/>
+        </w:rPr>
+        <w:t>this.props</w:t>
+      </w:r>
+      <w:proofErr w:type="spellEnd"/>
+      <w:proofErr w:type="gramEnd"/>
+      <w:r>
+        <w:rPr>
+          <w:rFonts w:ascii="Arial" w:hAnsi="Arial" w:cs="Arial"/>
+        </w:rPr>
+        <w:t xml:space="preserve"> in the render() body</w:t>
+      </w:r>
+    </w:p>
+    <w:p>
+      <w:pPr>
+        <w:pStyle w:val="ListParagraph"/>
+        <w:numPr>
+          <w:ilvl w:val="0"/>
+          <w:numId w:val="1"/>
+        </w:numPr>
+        <w:rPr>
+          <w:rFonts w:ascii="Arial" w:hAnsi="Arial" w:cs="Arial"/>
+        </w:rPr>
+      </w:pPr>
+      <w:r>
+        <w:rPr>
+          <w:rFonts w:ascii="Arial" w:hAnsi="Arial" w:cs="Arial"/>
+        </w:rPr>
+        <w:t xml:space="preserve">Delete the remaining empty function </w:t>
+      </w:r>
+      <w:proofErr w:type="spellStart"/>
+      <w:r>
+        <w:rPr>
+          <w:rFonts w:ascii="Arial" w:hAnsi="Arial" w:cs="Arial"/>
+        </w:rPr>
+        <w:t>decleration</w:t>
+      </w:r>
+      <w:proofErr w:type="spellEnd"/>
+    </w:p>
+    <w:p>
+      <w:pPr>
+        <w:rPr>
+          <w:rFonts w:ascii="Arial" w:hAnsi="Arial" w:cs="Arial"/>
+        </w:rPr>
+      </w:pPr>
+      <w:r>
+        <w:rPr>
+          <w:rFonts w:ascii="Arial" w:hAnsi="Arial" w:cs="Arial"/>
+        </w:rPr>
+        <w:t>Example:</w:t>
+      </w:r>
+    </w:p>
+    <w:p>
+      <w:pPr>
+        <w:rPr>
+          <w:rFonts w:ascii="Arial" w:hAnsi="Arial" w:cs="Arial"/>
+        </w:rPr>
+      </w:pPr>
+      <w:r>
+        <w:rPr>
+          <w:rFonts w:ascii="Arial" w:hAnsi="Arial" w:cs="Arial"/>
+        </w:rPr>
+        <w:tab/>
+        <w:t xml:space="preserve">Class Clock extends </w:t>
+      </w:r>
+      <w:proofErr w:type="spellStart"/>
+      <w:r>
+        <w:rPr>
+          <w:rFonts w:ascii="Arial" w:hAnsi="Arial" w:cs="Arial"/>
+        </w:rPr>
+        <w:t>React.Component</w:t>
+      </w:r>
+      <w:proofErr w:type="spellEnd"/>
+      <w:r>
+        <w:rPr>
+          <w:rFonts w:ascii="Arial" w:hAnsi="Arial" w:cs="Arial"/>
+        </w:rPr>
+        <w:t>{</w:t>
+      </w:r>
+    </w:p>
+    <w:p>
+      <w:pPr>
+        <w:rPr>
+          <w:rFonts w:ascii="Arial" w:hAnsi="Arial" w:cs="Arial"/>
+        </w:rPr>
+      </w:pPr>
+      <w:r>
+        <w:rPr>
+          <w:rFonts w:ascii="Arial" w:hAnsi="Arial" w:cs="Arial"/>
+        </w:rPr>
+        <w:tab/>
+      </w:r>
+      <w:r>
+        <w:rPr>
+          <w:rFonts w:ascii="Arial" w:hAnsi="Arial" w:cs="Arial"/>
+        </w:rPr>
+        <w:tab/>
+      </w:r>
+      <w:proofErr w:type="gramStart"/>
+      <w:r>
+        <w:rPr>
+          <w:rFonts w:ascii="Arial" w:hAnsi="Arial" w:cs="Arial"/>
+        </w:rPr>
+        <w:t>Render(</w:t>
+      </w:r>
+      <w:proofErr w:type="gramEnd"/>
+      <w:r>
+        <w:rPr>
+          <w:rFonts w:ascii="Arial" w:hAnsi="Arial" w:cs="Arial"/>
+        </w:rPr>
+        <w:t>){</w:t>
+      </w:r>
+    </w:p>
+    <w:p>
+      <w:pPr>
+        <w:rPr>
+          <w:rFonts w:ascii="Arial" w:hAnsi="Arial" w:cs="Arial"/>
+        </w:rPr>
+      </w:pPr>
+      <w:r>
+        <w:rPr>
+          <w:rFonts w:ascii="Arial" w:hAnsi="Arial" w:cs="Arial"/>
+        </w:rPr>
+        <w:lastRenderedPageBreak/>
+        <w:tab/>
+      </w:r>
+      <w:r>
+        <w:rPr>
+          <w:rFonts w:ascii="Arial" w:hAnsi="Arial" w:cs="Arial"/>
+        </w:rPr>
+        <w:tab/>
+      </w:r>
+      <w:r>
+        <w:rPr>
+          <w:rFonts w:ascii="Arial" w:hAnsi="Arial" w:cs="Arial"/>
+        </w:rPr>
+        <w:tab/>
+      </w:r>
+      <w:proofErr w:type="gramStart"/>
+      <w:r>
+        <w:rPr>
+          <w:rFonts w:ascii="Arial" w:hAnsi="Arial" w:cs="Arial"/>
+        </w:rPr>
+        <w:t>Return(</w:t>
+      </w:r>
+      <w:proofErr w:type="gramEnd"/>
+    </w:p>
+    <w:p>
+      <w:pPr>
+        <w:rPr>
+          <w:rFonts w:ascii="Arial" w:hAnsi="Arial" w:cs="Arial"/>
+        </w:rPr>
+      </w:pPr>
+      <w:r>
+        <w:rPr>
+          <w:rFonts w:ascii="Arial" w:hAnsi="Arial" w:cs="Arial"/>
+        </w:rPr>
+        <w:tab/>
+      </w:r>
+      <w:r>
+        <w:rPr>
+          <w:rFonts w:ascii="Arial" w:hAnsi="Arial" w:cs="Arial"/>
+        </w:rPr>
+        <w:tab/>
+      </w:r>
+      <w:r>
+        <w:rPr>
+          <w:rFonts w:ascii="Arial" w:hAnsi="Arial" w:cs="Arial"/>
+        </w:rPr>
+        <w:tab/>
+      </w:r>
+      <w:r>
+        <w:rPr>
+          <w:rFonts w:ascii="Arial" w:hAnsi="Arial" w:cs="Arial"/>
+        </w:rPr>
+        <w:tab/>
+        <w:t>&lt;div&gt;</w:t>
+      </w:r>
+    </w:p>
+    <w:p>
+      <w:pPr>
+        <w:rPr>
+          <w:rFonts w:ascii="Arial" w:hAnsi="Arial" w:cs="Arial"/>
+        </w:rPr>
+      </w:pPr>
+      <w:r>
+        <w:rPr>
+          <w:rFonts w:ascii="Arial" w:hAnsi="Arial" w:cs="Arial"/>
+        </w:rPr>
+        <w:tab/>
+      </w:r>
+      <w:r>
+        <w:rPr>
+          <w:rFonts w:ascii="Arial" w:hAnsi="Arial" w:cs="Arial"/>
+        </w:rPr>
+        <w:tab/>
+      </w:r>
+      <w:r>
+        <w:rPr>
+          <w:rFonts w:ascii="Arial" w:hAnsi="Arial" w:cs="Arial"/>
+        </w:rPr>
+        <w:tab/>
+      </w:r>
+      <w:r>
+        <w:rPr>
+          <w:rFonts w:ascii="Arial" w:hAnsi="Arial" w:cs="Arial"/>
+        </w:rPr>
+        <w:tab/>
+      </w:r>
+      <w:r>
+        <w:rPr>
+          <w:rFonts w:ascii="Arial" w:hAnsi="Arial" w:cs="Arial"/>
+        </w:rPr>
+        <w:tab/>
+        <w:t xml:space="preserve">&lt;h1&gt;Hello, </w:t>
+      </w:r>
+      <w:proofErr w:type="gramStart"/>
+      <w:r>
+        <w:rPr>
+          <w:rFonts w:ascii="Arial" w:hAnsi="Arial" w:cs="Arial"/>
+        </w:rPr>
+        <w:t>World!&lt;</w:t>
+      </w:r>
+      <w:proofErr w:type="gramEnd"/>
+      <w:r>
+        <w:rPr>
+          <w:rFonts w:ascii="Arial" w:hAnsi="Arial" w:cs="Arial"/>
+        </w:rPr>
+        <w:t>/h1&gt;</w:t>
+      </w:r>
+    </w:p>
+    <w:p>
+      <w:pPr>
+        <w:rPr>
+          <w:rFonts w:ascii="Arial" w:hAnsi="Arial" w:cs="Arial"/>
+        </w:rPr>
+      </w:pPr>
+      <w:r>
+        <w:rPr>
+          <w:rFonts w:ascii="Arial" w:hAnsi="Arial" w:cs="Arial"/>
+        </w:rPr>
+        <w:tab/>
+      </w:r>
+      <w:r>
+        <w:rPr>
+          <w:rFonts w:ascii="Arial" w:hAnsi="Arial" w:cs="Arial"/>
+        </w:rPr>
+        <w:tab/>
+      </w:r>
+      <w:r>
+        <w:rPr>
+          <w:rFonts w:ascii="Arial" w:hAnsi="Arial" w:cs="Arial"/>
+        </w:rPr>
+        <w:tab/>
+      </w:r>
+      <w:r>
+        <w:rPr>
+          <w:rFonts w:ascii="Arial" w:hAnsi="Arial" w:cs="Arial"/>
+        </w:rPr>
+        <w:tab/>
+      </w:r>
+      <w:r>
+        <w:rPr>
+          <w:rFonts w:ascii="Arial" w:hAnsi="Arial" w:cs="Arial"/>
+        </w:rPr>
+        <w:tab/>
+        <w:t>&lt;h2&gt;It is {</w:t>
+      </w:r>
+      <w:proofErr w:type="spellStart"/>
+      <w:proofErr w:type="gramStart"/>
+      <w:r>
+        <w:rPr>
+          <w:rFonts w:ascii="Arial" w:hAnsi="Arial" w:cs="Arial"/>
+        </w:rPr>
+        <w:t>this.props</w:t>
+      </w:r>
+      <w:proofErr w:type="gramEnd"/>
+      <w:r>
+        <w:rPr>
+          <w:rFonts w:ascii="Arial" w:hAnsi="Arial" w:cs="Arial"/>
+        </w:rPr>
+        <w:t>.date.toLocaleTimeString</w:t>
+      </w:r>
+      <w:proofErr w:type="spellEnd"/>
+      <w:r>
+        <w:rPr>
+          <w:rFonts w:ascii="Arial" w:hAnsi="Arial" w:cs="Arial"/>
+        </w:rPr>
+        <w:t>()}.&lt;/h2&gt;</w:t>
+      </w:r>
+    </w:p>
+    <w:p>
+      <w:pPr>
+        <w:rPr>
+          <w:rFonts w:ascii="Arial" w:hAnsi="Arial" w:cs="Arial"/>
+        </w:rPr>
+      </w:pPr>
+      <w:r>
+        <w:rPr>
+          <w:rFonts w:ascii="Arial" w:hAnsi="Arial" w:cs="Arial"/>
+        </w:rPr>
+        <w:tab/>
+      </w:r>
+      <w:r>
+        <w:rPr>
+          <w:rFonts w:ascii="Arial" w:hAnsi="Arial" w:cs="Arial"/>
+        </w:rPr>
+        <w:tab/>
+      </w:r>
+      <w:r>
+        <w:rPr>
+          <w:rFonts w:ascii="Arial" w:hAnsi="Arial" w:cs="Arial"/>
+        </w:rPr>
+        <w:tab/>
+      </w:r>
+      <w:r>
+        <w:rPr>
+          <w:rFonts w:ascii="Arial" w:hAnsi="Arial" w:cs="Arial"/>
+        </w:rPr>
+        <w:tab/>
+        <w:t>&lt;/div&gt;</w:t>
+      </w:r>
+    </w:p>
+    <w:p>
+      <w:pPr>
+        <w:rPr>
+          <w:rFonts w:ascii="Arial" w:hAnsi="Arial" w:cs="Arial"/>
+        </w:rPr>
+      </w:pPr>
+      <w:r>
+        <w:rPr>
+          <w:rFonts w:ascii="Arial" w:hAnsi="Arial" w:cs="Arial"/>
+        </w:rPr>
+        <w:tab/>
+      </w:r>
+      <w:r>
+        <w:rPr>
+          <w:rFonts w:ascii="Arial" w:hAnsi="Arial" w:cs="Arial"/>
+        </w:rPr>
+        <w:tab/>
+      </w:r>
+      <w:r>
+        <w:rPr>
+          <w:rFonts w:ascii="Arial" w:hAnsi="Arial" w:cs="Arial"/>
+        </w:rPr>
+        <w:tab/>
+        <w:t>);</w:t>
+      </w:r>
+    </w:p>
+    <w:p>
+      <w:pPr>
+        <w:rPr>
+          <w:rFonts w:ascii="Arial" w:hAnsi="Arial" w:cs="Arial"/>
+        </w:rPr>
+      </w:pPr>
+      <w:r>
+        <w:rPr>
+          <w:rFonts w:ascii="Arial" w:hAnsi="Arial" w:cs="Arial"/>
+        </w:rPr>
+        <w:tab/>
+      </w:r>
+      <w:r>
+        <w:rPr>
+          <w:rFonts w:ascii="Arial" w:hAnsi="Arial" w:cs="Arial"/>
+        </w:rPr>
+        <w:tab/>
+        <w:t>}</w:t>
+      </w:r>
+    </w:p>
+    <w:p>
+      <w:pPr>
+        <w:rPr>
+          <w:rFonts w:ascii="Arial" w:hAnsi="Arial" w:cs="Arial"/>
+        </w:rPr>
+      </w:pPr>
+      <w:r>
+        <w:rPr>
+          <w:rFonts w:ascii="Arial" w:hAnsi="Arial" w:cs="Arial"/>
+        </w:rPr>
+        <w:tab/>
+        <w:t>}</w:t>
+      </w:r>
+    </w:p>
+    <w:p>
+      <w:pPr>
+        <w:rPr>
+          <w:rFonts w:ascii="Arial" w:hAnsi="Arial" w:cs="Arial"/>
+        </w:rPr>
+      </w:pPr>
+      <w:r>
+        <w:rPr>
+          <w:rFonts w:ascii="Arial" w:hAnsi="Arial" w:cs="Arial"/>
+        </w:rPr>
+        <w:t>This lets us use additional features such as local state and lifecycle hooks.</w:t>
+      </w:r>
+    </w:p>
+    <w:p>
+      <w:pPr>
+        <w:rPr>
+          <w:rFonts w:ascii="Arial" w:hAnsi="Arial" w:cs="Arial"/>
+        </w:rPr>
+      </w:pPr>
+    </w:p>
+    <w:p>
+      <w:pPr>
+        <w:rPr>
+          <w:rFonts w:ascii="Arial" w:hAnsi="Arial" w:cs="Arial"/>
+          <w:u w:val="single"/>
+        </w:rPr>
+      </w:pPr>
+      <w:r>
+        <w:rPr>
+          <w:rFonts w:ascii="Arial" w:hAnsi="Arial" w:cs="Arial"/>
+          <w:u w:val="single"/>
+        </w:rPr>
+        <w:t>Adding local state to a class</w:t>
+      </w:r>
+    </w:p>
+    <w:p>
+      <w:pPr>
+        <w:rPr>
+          <w:rFonts w:ascii="Arial" w:hAnsi="Arial" w:cs="Arial"/>
+        </w:rPr>
+      </w:pPr>
+      <w:r>
+        <w:rPr>
+          <w:rFonts w:ascii="Arial" w:hAnsi="Arial" w:cs="Arial"/>
+        </w:rPr>
+        <w:t xml:space="preserve">//we will move the date from </w:t>
+      </w:r>
+      <w:r>
+        <w:rPr>
+          <w:rFonts w:ascii="Arial" w:hAnsi="Arial" w:cs="Arial"/>
+          <w:i/>
+        </w:rPr>
+        <w:t>props</w:t>
+      </w:r>
+      <w:r>
+        <w:rPr>
+          <w:rFonts w:ascii="Arial" w:hAnsi="Arial" w:cs="Arial"/>
+        </w:rPr>
+        <w:t xml:space="preserve"> to </w:t>
+      </w:r>
+      <w:r>
+        <w:rPr>
+          <w:rFonts w:ascii="Arial" w:hAnsi="Arial" w:cs="Arial"/>
+          <w:i/>
+        </w:rPr>
+        <w:t>state</w:t>
+      </w:r>
+      <w:r>
+        <w:rPr>
+          <w:rFonts w:ascii="Arial" w:hAnsi="Arial" w:cs="Arial"/>
+        </w:rPr>
+        <w:t xml:space="preserve"> in 3 steps:</w:t>
+      </w:r>
+    </w:p>
+    <w:p>
+      <w:pPr>
+        <w:pStyle w:val="ListParagraph"/>
+        <w:numPr>
+          <w:ilvl w:val="0"/>
+          <w:numId w:val="2"/>
+        </w:numPr>
+        <w:rPr>
+          <w:rFonts w:ascii="Arial" w:hAnsi="Arial" w:cs="Arial"/>
+        </w:rPr>
+      </w:pPr>
+      <w:r>
+        <w:rPr>
+          <w:rFonts w:ascii="Arial" w:hAnsi="Arial" w:cs="Arial"/>
+        </w:rPr>
+        <w:t xml:space="preserve">Replace </w:t>
+      </w:r>
+      <w:proofErr w:type="spellStart"/>
+      <w:proofErr w:type="gramStart"/>
+      <w:r>
+        <w:rPr>
+          <w:rFonts w:ascii="Arial" w:hAnsi="Arial" w:cs="Arial"/>
+          <w:i/>
+        </w:rPr>
+        <w:t>this.props</w:t>
+      </w:r>
+      <w:proofErr w:type="gramEnd"/>
+      <w:r>
+        <w:rPr>
+          <w:rFonts w:ascii="Arial" w:hAnsi="Arial" w:cs="Arial"/>
+          <w:i/>
+        </w:rPr>
+        <w:t>.date</w:t>
+      </w:r>
+      <w:proofErr w:type="spellEnd"/>
+      <w:r>
+        <w:rPr>
+          <w:rFonts w:ascii="Arial" w:hAnsi="Arial" w:cs="Arial"/>
+        </w:rPr>
+        <w:t xml:space="preserve"> with </w:t>
+      </w:r>
+      <w:proofErr w:type="spellStart"/>
+      <w:r>
+        <w:rPr>
+          <w:rFonts w:ascii="Arial" w:hAnsi="Arial" w:cs="Arial"/>
+          <w:i/>
+        </w:rPr>
+        <w:t>this.state.date</w:t>
+      </w:r>
+      <w:proofErr w:type="spellEnd"/>
+      <w:r>
+        <w:rPr>
+          <w:rFonts w:ascii="Arial" w:hAnsi="Arial" w:cs="Arial"/>
+        </w:rPr>
+        <w:t xml:space="preserve"> in the render method</w:t>
+      </w:r>
+    </w:p>
+    <w:p>
+      <w:pPr>
+        <w:pStyle w:val="ListParagraph"/>
+        <w:numPr>
+          <w:ilvl w:val="0"/>
+          <w:numId w:val="2"/>
+        </w:numPr>
+        <w:rPr>
+          <w:rFonts w:ascii="Arial" w:hAnsi="Arial" w:cs="Arial"/>
+        </w:rPr>
+      </w:pPr>
+      <w:r>
+        <w:rPr>
+          <w:rFonts w:ascii="Arial" w:hAnsi="Arial" w:cs="Arial"/>
+        </w:rPr>
+        <w:t xml:space="preserve">Add a class constructor that assigns the initial </w:t>
+      </w:r>
+      <w:proofErr w:type="spellStart"/>
+      <w:proofErr w:type="gramStart"/>
+      <w:r>
+        <w:rPr>
+          <w:rFonts w:ascii="Arial" w:hAnsi="Arial" w:cs="Arial"/>
+          <w:i/>
+        </w:rPr>
+        <w:t>this.state</w:t>
+      </w:r>
+      <w:proofErr w:type="spellEnd"/>
+      <w:proofErr w:type="gramEnd"/>
+      <w:r>
+        <w:rPr>
+          <w:rFonts w:ascii="Arial" w:hAnsi="Arial" w:cs="Arial"/>
+        </w:rPr>
+        <w:t>:</w:t>
+      </w:r>
+    </w:p>
+    <w:p>
+      <w:pPr>
+        <w:pStyle w:val="ListParagraph"/>
+        <w:rPr>
+          <w:rFonts w:ascii="Arial" w:hAnsi="Arial" w:cs="Arial"/>
+        </w:rPr>
+      </w:pPr>
+      <w:r>
+        <w:rPr>
+          <w:rFonts w:ascii="Arial" w:hAnsi="Arial" w:cs="Arial"/>
+        </w:rPr>
+        <w:t xml:space="preserve">Class Clock extends </w:t>
+      </w:r>
+      <w:proofErr w:type="spellStart"/>
+      <w:r>
+        <w:rPr>
+          <w:rFonts w:ascii="Arial" w:hAnsi="Arial" w:cs="Arial"/>
+        </w:rPr>
+        <w:t>React.Component</w:t>
+      </w:r>
+      <w:proofErr w:type="spellEnd"/>
+      <w:r>
+        <w:rPr>
+          <w:rFonts w:ascii="Arial" w:hAnsi="Arial" w:cs="Arial"/>
+        </w:rPr>
+        <w:t>{</w:t>
+      </w:r>
+    </w:p>
+    <w:p>
+      <w:pPr>
+        <w:pStyle w:val="ListParagraph"/>
+        <w:rPr>
+          <w:rFonts w:ascii="Arial" w:hAnsi="Arial" w:cs="Arial"/>
+        </w:rPr>
+      </w:pPr>
+      <w:r>
+        <w:rPr>
+          <w:rFonts w:ascii="Arial" w:hAnsi="Arial" w:cs="Arial"/>
+        </w:rPr>
+        <w:tab/>
+        <w:t>Constructor(props</w:t>
+      </w:r>
+      <w:proofErr w:type="gramStart"/>
+      <w:r>
+        <w:rPr>
+          <w:rFonts w:ascii="Arial" w:hAnsi="Arial" w:cs="Arial"/>
+        </w:rPr>
+        <w:t>){</w:t>
+      </w:r>
+      <w:proofErr w:type="gramEnd"/>
+    </w:p>
+    <w:p>
+      <w:pPr>
+        <w:pStyle w:val="ListParagraph"/>
+        <w:rPr>
+          <w:rFonts w:ascii="Arial" w:hAnsi="Arial" w:cs="Arial"/>
+        </w:rPr>
+      </w:pPr>
+      <w:r>
+        <w:rPr>
+          <w:rFonts w:ascii="Arial" w:hAnsi="Arial" w:cs="Arial"/>
+        </w:rPr>
+        <w:tab/>
+      </w:r>
+      <w:r>
+        <w:rPr>
+          <w:rFonts w:ascii="Arial" w:hAnsi="Arial" w:cs="Arial"/>
+        </w:rPr>
+        <w:tab/>
+        <w:t>Super(props);</w:t>
+      </w:r>
+    </w:p>
+    <w:p>
+      <w:pPr>
+        <w:pStyle w:val="ListParagraph"/>
+        <w:rPr>
+          <w:rFonts w:ascii="Arial" w:hAnsi="Arial" w:cs="Arial"/>
+        </w:rPr>
+      </w:pPr>
+      <w:r>
+        <w:rPr>
+          <w:rFonts w:ascii="Arial" w:hAnsi="Arial" w:cs="Arial"/>
+        </w:rPr>
+        <w:tab/>
+      </w:r>
+      <w:r>
+        <w:rPr>
+          <w:rFonts w:ascii="Arial" w:hAnsi="Arial" w:cs="Arial"/>
+        </w:rPr>
+        <w:tab/>
+      </w:r>
+      <w:proofErr w:type="spellStart"/>
+      <w:r>
+        <w:rPr>
+          <w:rFonts w:ascii="Arial" w:hAnsi="Arial" w:cs="Arial"/>
+        </w:rPr>
+        <w:t>This.state</w:t>
+      </w:r>
+      <w:proofErr w:type="spellEnd"/>
+      <w:r>
+        <w:rPr>
+          <w:rFonts w:ascii="Arial" w:hAnsi="Arial" w:cs="Arial"/>
+        </w:rPr>
+        <w:t xml:space="preserve"> = {date: new </w:t>
+      </w:r>
+      <w:proofErr w:type="gramStart"/>
+      <w:r>
+        <w:rPr>
+          <w:rFonts w:ascii="Arial" w:hAnsi="Arial" w:cs="Arial"/>
+        </w:rPr>
+        <w:t>Date(</w:t>
+      </w:r>
+      <w:proofErr w:type="gramEnd"/>
+      <w:r>
+        <w:rPr>
+          <w:rFonts w:ascii="Arial" w:hAnsi="Arial" w:cs="Arial"/>
+        </w:rPr>
+        <w:t>)};</w:t>
+      </w:r>
+    </w:p>
+    <w:p>
+      <w:pPr>
+        <w:pStyle w:val="ListParagraph"/>
+        <w:rPr>
+          <w:rFonts w:ascii="Arial" w:hAnsi="Arial" w:cs="Arial"/>
+        </w:rPr>
+      </w:pPr>
+      <w:r>
+        <w:rPr>
+          <w:rFonts w:ascii="Arial" w:hAnsi="Arial" w:cs="Arial"/>
+        </w:rPr>
+        <w:tab/>
+        <w:t>}</w:t>
+      </w:r>
+    </w:p>
+    <w:p>
+      <w:pPr>
+        <w:pStyle w:val="ListParagraph"/>
+        <w:rPr>
+          <w:rFonts w:ascii="Arial" w:hAnsi="Arial" w:cs="Arial"/>
+        </w:rPr>
+      </w:pPr>
+      <w:r>
+        <w:rPr>
+          <w:rFonts w:ascii="Arial" w:hAnsi="Arial" w:cs="Arial"/>
+        </w:rPr>
+        <w:tab/>
+      </w:r>
+      <w:proofErr w:type="gramStart"/>
+      <w:r>
+        <w:rPr>
+          <w:rFonts w:ascii="Arial" w:hAnsi="Arial" w:cs="Arial"/>
+        </w:rPr>
+        <w:t>Render(</w:t>
+      </w:r>
+      <w:proofErr w:type="gramEnd"/>
+      <w:r>
+        <w:rPr>
+          <w:rFonts w:ascii="Arial" w:hAnsi="Arial" w:cs="Arial"/>
+        </w:rPr>
+        <w:t>){</w:t>
+      </w:r>
+    </w:p>
+    <w:p>
+      <w:pPr>
+        <w:pStyle w:val="ListParagraph"/>
+        <w:rPr>
+          <w:rFonts w:ascii="Arial" w:hAnsi="Arial" w:cs="Arial"/>
+        </w:rPr>
+      </w:pPr>
+      <w:r>
+        <w:rPr>
+          <w:rFonts w:ascii="Arial" w:hAnsi="Arial" w:cs="Arial"/>
+        </w:rPr>
+        <w:tab/>
+      </w:r>
+      <w:r>
+        <w:rPr>
+          <w:rFonts w:ascii="Arial" w:hAnsi="Arial" w:cs="Arial"/>
+        </w:rPr>
+        <w:tab/>
+      </w:r>
+      <w:proofErr w:type="gramStart"/>
+      <w:r>
+        <w:rPr>
+          <w:rFonts w:ascii="Arial" w:hAnsi="Arial" w:cs="Arial"/>
+        </w:rPr>
+        <w:t>Return(</w:t>
+      </w:r>
+      <w:proofErr w:type="gramEnd"/>
+    </w:p>
+    <w:p>
+      <w:pPr>
+        <w:pStyle w:val="ListParagraph"/>
+        <w:rPr>
+          <w:rFonts w:ascii="Arial" w:hAnsi="Arial" w:cs="Arial"/>
+        </w:rPr>
+      </w:pPr>
+      <w:r>
+        <w:rPr>
+          <w:rFonts w:ascii="Arial" w:hAnsi="Arial" w:cs="Arial"/>
+        </w:rPr>
+        <w:tab/>
+      </w:r>
+      <w:r>
+        <w:rPr>
+          <w:rFonts w:ascii="Arial" w:hAnsi="Arial" w:cs="Arial"/>
+        </w:rPr>
+        <w:tab/>
+      </w:r>
+      <w:r>
+        <w:rPr>
+          <w:rFonts w:ascii="Arial" w:hAnsi="Arial" w:cs="Arial"/>
+        </w:rPr>
+        <w:tab/>
+        <w:t>&lt;div&gt;</w:t>
+      </w:r>
+    </w:p>
+    <w:p>
+      <w:pPr>
+        <w:pStyle w:val="ListParagraph"/>
+        <w:rPr>
+          <w:rFonts w:ascii="Arial" w:hAnsi="Arial" w:cs="Arial"/>
+        </w:rPr>
+      </w:pPr>
+      <w:r>
+        <w:rPr>
+          <w:rFonts w:ascii="Arial" w:hAnsi="Arial" w:cs="Arial"/>
+        </w:rPr>
+        <w:tab/>
+      </w:r>
+      <w:r>
+        <w:rPr>
+          <w:rFonts w:ascii="Arial" w:hAnsi="Arial" w:cs="Arial"/>
+        </w:rPr>
+        <w:tab/>
+      </w:r>
+      <w:r>
+        <w:rPr>
+          <w:rFonts w:ascii="Arial" w:hAnsi="Arial" w:cs="Arial"/>
+        </w:rPr>
+        <w:tab/>
+      </w:r>
+      <w:r>
+        <w:rPr>
+          <w:rFonts w:ascii="Arial" w:hAnsi="Arial" w:cs="Arial"/>
+        </w:rPr>
+        <w:tab/>
+        <w:t xml:space="preserve">&lt;h1&gt;Hello, </w:t>
+      </w:r>
+      <w:proofErr w:type="gramStart"/>
+      <w:r>
+        <w:rPr>
+          <w:rFonts w:ascii="Arial" w:hAnsi="Arial" w:cs="Arial"/>
+        </w:rPr>
+        <w:t>World!&lt;</w:t>
+      </w:r>
+      <w:proofErr w:type="gramEnd"/>
+      <w:r>
+        <w:rPr>
+          <w:rFonts w:ascii="Arial" w:hAnsi="Arial" w:cs="Arial"/>
+        </w:rPr>
+        <w:t>/h1&gt;</w:t>
+      </w:r>
+    </w:p>
+    <w:p>
+      <w:pPr>
+        <w:pStyle w:val="ListParagraph"/>
+        <w:rPr>
+          <w:rFonts w:ascii="Arial" w:hAnsi="Arial" w:cs="Arial"/>
+        </w:rPr>
+      </w:pPr>
+      <w:r>
+        <w:rPr>
+          <w:rFonts w:ascii="Arial" w:hAnsi="Arial" w:cs="Arial"/>
+        </w:rPr>
+        <w:tab/>
+      </w:r>
+      <w:r>
+        <w:rPr>
+          <w:rFonts w:ascii="Arial" w:hAnsi="Arial" w:cs="Arial"/>
+        </w:rPr>
+        <w:tab/>
+      </w:r>
+      <w:r>
+        <w:rPr>
+          <w:rFonts w:ascii="Arial" w:hAnsi="Arial" w:cs="Arial"/>
+        </w:rPr>
+        <w:tab/>
+      </w:r>
+      <w:r>
+        <w:rPr>
+          <w:rFonts w:ascii="Arial" w:hAnsi="Arial" w:cs="Arial"/>
+        </w:rPr>
+        <w:tab/>
+        <w:t>&lt;h2&gt;it is, {</w:t>
+      </w:r>
+      <w:proofErr w:type="spellStart"/>
+      <w:proofErr w:type="gramStart"/>
+      <w:r>
+        <w:rPr>
+          <w:rFonts w:ascii="Arial" w:hAnsi="Arial" w:cs="Arial"/>
+        </w:rPr>
+        <w:t>this.state</w:t>
+      </w:r>
+      <w:proofErr w:type="gramEnd"/>
+      <w:r>
+        <w:rPr>
+          <w:rFonts w:ascii="Arial" w:hAnsi="Arial" w:cs="Arial"/>
+        </w:rPr>
+        <w:t>.date.toLocalTimeString</w:t>
+      </w:r>
+      <w:proofErr w:type="spellEnd"/>
+      <w:r>
+        <w:rPr>
+          <w:rFonts w:ascii="Arial" w:hAnsi="Arial" w:cs="Arial"/>
+        </w:rPr>
+        <w:t>()}.&lt;/h2&gt;</w:t>
+      </w:r>
+    </w:p>
+    <w:p>
+      <w:pPr>
+        <w:pStyle w:val="ListParagraph"/>
+        <w:rPr>
+          <w:rFonts w:ascii="Arial" w:hAnsi="Arial" w:cs="Arial"/>
+        </w:rPr>
+      </w:pPr>
+      <w:r>
+        <w:rPr>
+          <w:rFonts w:ascii="Arial" w:hAnsi="Arial" w:cs="Arial"/>
+        </w:rPr>
+        <w:tab/>
+      </w:r>
+      <w:r>
+        <w:rPr>
+          <w:rFonts w:ascii="Arial" w:hAnsi="Arial" w:cs="Arial"/>
+        </w:rPr>
+        <w:tab/>
+      </w:r>
+      <w:r>
+        <w:rPr>
+          <w:rFonts w:ascii="Arial" w:hAnsi="Arial" w:cs="Arial"/>
+        </w:rPr>
+        <w:tab/>
+        <w:t>&lt;/div&gt;</w:t>
+      </w:r>
+    </w:p>
+    <w:p>
+      <w:pPr>
+        <w:pStyle w:val="ListParagraph"/>
+        <w:rPr>
+          <w:rFonts w:ascii="Arial" w:hAnsi="Arial" w:cs="Arial"/>
+        </w:rPr>
+      </w:pPr>
+      <w:r>
+        <w:rPr>
+          <w:rFonts w:ascii="Arial" w:hAnsi="Arial" w:cs="Arial"/>
+        </w:rPr>
+        <w:tab/>
+      </w:r>
+      <w:r>
+        <w:rPr>
+          <w:rFonts w:ascii="Arial" w:hAnsi="Arial" w:cs="Arial"/>
+        </w:rPr>
+        <w:tab/>
+        <w:t>);</w:t>
+      </w:r>
+    </w:p>
+    <w:p>
+      <w:pPr>
+        <w:pStyle w:val="ListParagraph"/>
+        <w:rPr>
+          <w:rFonts w:ascii="Arial" w:hAnsi="Arial" w:cs="Arial"/>
+        </w:rPr>
+      </w:pPr>
+      <w:r>
+        <w:rPr>
+          <w:rFonts w:ascii="Arial" w:hAnsi="Arial" w:cs="Arial"/>
+        </w:rPr>
+        <w:tab/>
+        <w:t>}</w:t>
+      </w:r>
+    </w:p>
+    <w:p>
+      <w:pPr>
+        <w:pStyle w:val="ListParagraph"/>
+        <w:rPr>
+          <w:rFonts w:ascii="Arial" w:hAnsi="Arial" w:cs="Arial"/>
+        </w:rPr>
+      </w:pPr>
+      <w:r>
+        <w:rPr>
+          <w:rFonts w:ascii="Arial" w:hAnsi="Arial" w:cs="Arial"/>
+        </w:rPr>
+        <w:t>}</w:t>
+      </w:r>
+    </w:p>
+    <w:p>
+      <w:pPr>
+        <w:pStyle w:val="ListParagraph"/>
+        <w:rPr>
+          <w:rFonts w:ascii="Arial" w:hAnsi="Arial" w:cs="Arial"/>
+        </w:rPr>
+      </w:pPr>
+      <w:r>
+        <w:rPr>
+          <w:rFonts w:ascii="Arial" w:hAnsi="Arial" w:cs="Arial"/>
+        </w:rPr>
+        <w:t xml:space="preserve">//note how we pass </w:t>
+      </w:r>
+      <w:r>
+        <w:rPr>
+          <w:rFonts w:ascii="Arial" w:hAnsi="Arial" w:cs="Arial"/>
+          <w:i/>
+        </w:rPr>
+        <w:t>props</w:t>
+      </w:r>
+      <w:r>
+        <w:rPr>
+          <w:rFonts w:ascii="Arial" w:hAnsi="Arial" w:cs="Arial"/>
+        </w:rPr>
+        <w:t xml:space="preserve"> to the base constructor. Class components should always call the base constructor with </w:t>
+      </w:r>
+      <w:r>
+        <w:rPr>
+          <w:rFonts w:ascii="Arial" w:hAnsi="Arial" w:cs="Arial"/>
+          <w:i/>
+        </w:rPr>
+        <w:t>props</w:t>
+      </w:r>
+      <w:r>
+        <w:rPr>
+          <w:rFonts w:ascii="Arial" w:hAnsi="Arial" w:cs="Arial"/>
+        </w:rPr>
+        <w:t>.</w:t>
+      </w:r>
+    </w:p>
+    <w:p>
+      <w:pPr>
+        <w:pStyle w:val="ListParagraph"/>
+        <w:numPr>
+          <w:ilvl w:val="0"/>
+          <w:numId w:val="2"/>
+        </w:numPr>
+        <w:rPr>
+          <w:rFonts w:ascii="Arial" w:hAnsi="Arial" w:cs="Arial"/>
+        </w:rPr>
+      </w:pPr>
+      <w:r>
+        <w:rPr>
+          <w:rFonts w:ascii="Arial" w:hAnsi="Arial" w:cs="Arial"/>
+        </w:rPr>
+        <w:t>Remove the date from the &lt;Clock /&gt; element.</w:t>
+      </w:r>
+    </w:p>
+    <w:p>
+      <w:pPr>
+        <w:rPr>
+          <w:rFonts w:ascii="Arial" w:hAnsi="Arial" w:cs="Arial"/>
+        </w:rPr>
+      </w:pPr>
+    </w:p>
+    <w:p>
+      <w:pPr>
+        <w:rPr>
+          <w:rFonts w:ascii="Arial" w:hAnsi="Arial" w:cs="Arial"/>
+        </w:rPr>
+      </w:pPr>
+      <w:r>
+        <w:rPr>
+          <w:rFonts w:ascii="Arial" w:hAnsi="Arial" w:cs="Arial"/>
+        </w:rPr>
+        <w:t>//next we will make the clock set up its own timer and update itself every second</w:t>
+      </w:r>
+    </w:p>
+    <w:p>
+      <w:pPr>
+        <w:rPr>
+          <w:rFonts w:ascii="Arial" w:hAnsi="Arial" w:cs="Arial"/>
+        </w:rPr>
+      </w:pPr>
+    </w:p>
+    <w:p>
+      <w:pPr>
+        <w:rPr>
+          <w:rFonts w:ascii="Arial" w:hAnsi="Arial" w:cs="Arial"/>
+          <w:u w:val="single"/>
+        </w:rPr>
+      </w:pPr>
+      <w:r>
+        <w:rPr>
+          <w:rFonts w:ascii="Arial" w:hAnsi="Arial" w:cs="Arial"/>
+          <w:u w:val="single"/>
+        </w:rPr>
+        <w:t>Adding lifecycle methods to a class</w:t>
+      </w:r>
+    </w:p>
+    <w:p>
+      <w:pPr>
+        <w:rPr>
+          <w:rFonts w:ascii="Arial" w:hAnsi="Arial" w:cs="Arial"/>
+        </w:rPr>
+      </w:pPr>
       <w:bookmarkStart w:id="0" w:name="_GoBack"/>
       <w:bookmarkEnd w:id="0"/>
+    </w:p>
+    <w:p>
+      <w:pPr>
+        <w:rPr>
+          <w:rFonts w:ascii="Arial" w:hAnsi="Arial" w:cs="Arial"/>
+        </w:rPr>
+      </w:pPr>
+      <w:r>
+        <w:rPr>
+          <w:rFonts w:ascii="Arial" w:hAnsi="Arial" w:cs="Arial"/>
+        </w:rPr>
+        <w:tab/>
+      </w:r>
+      <w:r>
+        <w:rPr>
+          <w:rFonts w:ascii="Arial" w:hAnsi="Arial" w:cs="Arial"/>
+        </w:rPr>
+        <w:tab/>
+      </w:r>
+      <w:r>
+        <w:rPr>
+          <w:rFonts w:ascii="Arial" w:hAnsi="Arial" w:cs="Arial"/>
+        </w:rPr>
+        <w:tab/>
+      </w:r>
+      <w:r>
+        <w:rPr>
+          <w:rFonts w:ascii="Arial" w:hAnsi="Arial" w:cs="Arial"/>
+        </w:rPr>
+        <w:tab/>
+      </w:r>
     </w:p>
     <w:sectPr>
       <w:pgSz w:w="11906" w:h="16838"/>
@@ -220,6 +1880,189 @@
     </w:sectPr>
   </w:body>
 </w:document>
+</file>
+
+<file path=word/numbering.xml><?xml version="1.0" encoding="utf-8"?>
+<w:numbering xmlns:wpc="http://schemas.microsoft.com/office/word/2010/wordprocessingCanvas" xmlns:cx="http://schemas.microsoft.com/office/drawing/2014/chartex" xmlns:cx1="http://schemas.microsoft.com/office/drawing/2015/9/8/chartex" xmlns:cx2="http://schemas.microsoft.com/office/drawing/2015/10/21/chartex" xmlns:cx3="http://schemas.microsoft.com/office/drawing/2016/5/9/chartex" xmlns:cx4="http://schemas.microsoft.com/office/drawing/2016/5/10/chartex" xmlns:cx5="http://schemas.microsoft.com/office/drawing/2016/5/11/chartex" xmlns:cx6="http://schemas.microsoft.com/office/drawing/2016/5/12/chartex" xmlns:cx7="http://schemas.microsoft.com/office/drawing/2016/5/13/chartex" xmlns:cx8="http://schemas.microsoft.com/office/drawing/2016/5/14/chartex" xmlns:mc="http://schemas.openxmlformats.org/markup-compatibility/2006" xmlns:aink="http://schemas.microsoft.com/office/drawing/2016/ink" xmlns:am3d="http://schemas.microsoft.com/office/drawing/2017/model3d" xmlns:o="urn:schemas-microsoft-com:office:office" xmlns:r="http://schemas.openxmlformats.org/officeDocument/2006/relationships" xmlns:m="http://schemas.openxmlformats.org/officeDocument/2006/math" xmlns:v="urn:schemas-microsoft-com:vml" xmlns:wp14="http://schemas.microsoft.com/office/word/2010/wordprocessingDrawing" xmlns:wp="http://schemas.openxmlformats.org/drawingml/2006/wordprocessingDrawing" xmlns:w10="urn:schemas-microsoft-com:office:word" xmlns:w="http://schemas.openxmlformats.org/wordprocessingml/2006/main" xmlns:w14="http://schemas.microsoft.com/office/word/2010/wordml" xmlns:w15="http://schemas.microsoft.com/office/word/2012/wordml" xmlns:w16cid="http://schemas.microsoft.com/office/word/2016/wordml/cid" xmlns:w16se="http://schemas.microsoft.com/office/word/2015/wordml/symex" xmlns:wpg="http://schemas.microsoft.com/office/word/2010/wordprocessingGroup" xmlns:wpi="http://schemas.microsoft.com/office/word/2010/wordprocessingInk" xmlns:wne="http://schemas.microsoft.com/office/word/2006/wordml" xmlns:wps="http://schemas.microsoft.com/office/word/2010/wordprocessingShape" mc:Ignorable="w14 w15 w16se w16cid wp14">
+  <w:abstractNum w:abstractNumId="0" w15:restartNumberingAfterBreak="0">
+    <w:nsid w:val="1D4C254B"/>
+    <w:multiLevelType w:val="hybridMultilevel"/>
+    <w:tmpl w:val="B566C0FC"/>
+    <w:lvl w:ilvl="0" w:tplc="0809000F">
+      <w:start w:val="1"/>
+      <w:numFmt w:val="decimal"/>
+      <w:lvlText w:val="%1."/>
+      <w:lvlJc w:val="left"/>
+      <w:pPr>
+        <w:ind w:left="720" w:hanging="360"/>
+      </w:pPr>
+    </w:lvl>
+    <w:lvl w:ilvl="1" w:tplc="08090019" w:tentative="1">
+      <w:start w:val="1"/>
+      <w:numFmt w:val="lowerLetter"/>
+      <w:lvlText w:val="%2."/>
+      <w:lvlJc w:val="left"/>
+      <w:pPr>
+        <w:ind w:left="1440" w:hanging="360"/>
+      </w:pPr>
+    </w:lvl>
+    <w:lvl w:ilvl="2" w:tplc="0809001B" w:tentative="1">
+      <w:start w:val="1"/>
+      <w:numFmt w:val="lowerRoman"/>
+      <w:lvlText w:val="%3."/>
+      <w:lvlJc w:val="right"/>
+      <w:pPr>
+        <w:ind w:left="2160" w:hanging="180"/>
+      </w:pPr>
+    </w:lvl>
+    <w:lvl w:ilvl="3" w:tplc="0809000F" w:tentative="1">
+      <w:start w:val="1"/>
+      <w:numFmt w:val="decimal"/>
+      <w:lvlText w:val="%4."/>
+      <w:lvlJc w:val="left"/>
+      <w:pPr>
+        <w:ind w:left="2880" w:hanging="360"/>
+      </w:pPr>
+    </w:lvl>
+    <w:lvl w:ilvl="4" w:tplc="08090019" w:tentative="1">
+      <w:start w:val="1"/>
+      <w:numFmt w:val="lowerLetter"/>
+      <w:lvlText w:val="%5."/>
+      <w:lvlJc w:val="left"/>
+      <w:pPr>
+        <w:ind w:left="3600" w:hanging="360"/>
+      </w:pPr>
+    </w:lvl>
+    <w:lvl w:ilvl="5" w:tplc="0809001B" w:tentative="1">
+      <w:start w:val="1"/>
+      <w:numFmt w:val="lowerRoman"/>
+      <w:lvlText w:val="%6."/>
+      <w:lvlJc w:val="right"/>
+      <w:pPr>
+        <w:ind w:left="4320" w:hanging="180"/>
+      </w:pPr>
+    </w:lvl>
+    <w:lvl w:ilvl="6" w:tplc="0809000F" w:tentative="1">
+      <w:start w:val="1"/>
+      <w:numFmt w:val="decimal"/>
+      <w:lvlText w:val="%7."/>
+      <w:lvlJc w:val="left"/>
+      <w:pPr>
+        <w:ind w:left="5040" w:hanging="360"/>
+      </w:pPr>
+    </w:lvl>
+    <w:lvl w:ilvl="7" w:tplc="08090019" w:tentative="1">
+      <w:start w:val="1"/>
+      <w:numFmt w:val="lowerLetter"/>
+      <w:lvlText w:val="%8."/>
+      <w:lvlJc w:val="left"/>
+      <w:pPr>
+        <w:ind w:left="5760" w:hanging="360"/>
+      </w:pPr>
+    </w:lvl>
+    <w:lvl w:ilvl="8" w:tplc="0809001B" w:tentative="1">
+      <w:start w:val="1"/>
+      <w:numFmt w:val="lowerRoman"/>
+      <w:lvlText w:val="%9."/>
+      <w:lvlJc w:val="right"/>
+      <w:pPr>
+        <w:ind w:left="6480" w:hanging="180"/>
+      </w:pPr>
+    </w:lvl>
+  </w:abstractNum>
+  <w:abstractNum w:abstractNumId="1" w15:restartNumberingAfterBreak="0">
+    <w:nsid w:val="66146CB7"/>
+    <w:multiLevelType w:val="hybridMultilevel"/>
+    <w:tmpl w:val="06A67950"/>
+    <w:lvl w:ilvl="0" w:tplc="0809000F">
+      <w:start w:val="1"/>
+      <w:numFmt w:val="decimal"/>
+      <w:lvlText w:val="%1."/>
+      <w:lvlJc w:val="left"/>
+      <w:pPr>
+        <w:ind w:left="720" w:hanging="360"/>
+      </w:pPr>
+    </w:lvl>
+    <w:lvl w:ilvl="1" w:tplc="08090019" w:tentative="1">
+      <w:start w:val="1"/>
+      <w:numFmt w:val="lowerLetter"/>
+      <w:lvlText w:val="%2."/>
+      <w:lvlJc w:val="left"/>
+      <w:pPr>
+        <w:ind w:left="1440" w:hanging="360"/>
+      </w:pPr>
+    </w:lvl>
+    <w:lvl w:ilvl="2" w:tplc="0809001B" w:tentative="1">
+      <w:start w:val="1"/>
+      <w:numFmt w:val="lowerRoman"/>
+      <w:lvlText w:val="%3."/>
+      <w:lvlJc w:val="right"/>
+      <w:pPr>
+        <w:ind w:left="2160" w:hanging="180"/>
+      </w:pPr>
+    </w:lvl>
+    <w:lvl w:ilvl="3" w:tplc="0809000F" w:tentative="1">
+      <w:start w:val="1"/>
+      <w:numFmt w:val="decimal"/>
+      <w:lvlText w:val="%4."/>
+      <w:lvlJc w:val="left"/>
+      <w:pPr>
+        <w:ind w:left="2880" w:hanging="360"/>
+      </w:pPr>
+    </w:lvl>
+    <w:lvl w:ilvl="4" w:tplc="08090019" w:tentative="1">
+      <w:start w:val="1"/>
+      <w:numFmt w:val="lowerLetter"/>
+      <w:lvlText w:val="%5."/>
+      <w:lvlJc w:val="left"/>
+      <w:pPr>
+        <w:ind w:left="3600" w:hanging="360"/>
+      </w:pPr>
+    </w:lvl>
+    <w:lvl w:ilvl="5" w:tplc="0809001B" w:tentative="1">
+      <w:start w:val="1"/>
+      <w:numFmt w:val="lowerRoman"/>
+      <w:lvlText w:val="%6."/>
+      <w:lvlJc w:val="right"/>
+      <w:pPr>
+        <w:ind w:left="4320" w:hanging="180"/>
+      </w:pPr>
+    </w:lvl>
+    <w:lvl w:ilvl="6" w:tplc="0809000F" w:tentative="1">
+      <w:start w:val="1"/>
+      <w:numFmt w:val="decimal"/>
+      <w:lvlText w:val="%7."/>
+      <w:lvlJc w:val="left"/>
+      <w:pPr>
+        <w:ind w:left="5040" w:hanging="360"/>
+      </w:pPr>
+    </w:lvl>
+    <w:lvl w:ilvl="7" w:tplc="08090019" w:tentative="1">
+      <w:start w:val="1"/>
+      <w:numFmt w:val="lowerLetter"/>
+      <w:lvlText w:val="%8."/>
+      <w:lvlJc w:val="left"/>
+      <w:pPr>
+        <w:ind w:left="5760" w:hanging="360"/>
+      </w:pPr>
+    </w:lvl>
+    <w:lvl w:ilvl="8" w:tplc="0809001B" w:tentative="1">
+      <w:start w:val="1"/>
+      <w:numFmt w:val="lowerRoman"/>
+      <w:lvlText w:val="%9."/>
+      <w:lvlJc w:val="right"/>
+      <w:pPr>
+        <w:ind w:left="6480" w:hanging="180"/>
+      </w:pPr>
+    </w:lvl>
+  </w:abstractNum>
+  <w:num w:numId="1">
+    <w:abstractNumId w:val="0"/>
+  </w:num>
+  <w:num w:numId="2">
+    <w:abstractNumId w:val="1"/>
+  </w:num>
+</w:numbering>
 </file>
 
 <file path=word/styles.xml><?xml version="1.0" encoding="utf-8"?>
@@ -345,6 +2188,7 @@
     <w:lsdException w:name="HTML Sample" w:semiHidden="1" w:unhideWhenUsed="1"/>
     <w:lsdException w:name="HTML Typewriter" w:semiHidden="1" w:unhideWhenUsed="1"/>
     <w:lsdException w:name="HTML Variable" w:semiHidden="1" w:unhideWhenUsed="1"/>
+    <w:lsdException w:name="Normal Table" w:semiHidden="1" w:unhideWhenUsed="1"/>
     <w:lsdException w:name="annotation subject" w:semiHidden="1" w:unhideWhenUsed="1"/>
     <w:lsdException w:name="No List" w:semiHidden="1" w:unhideWhenUsed="1"/>
     <w:lsdException w:name="Outline List 1" w:semiHidden="1" w:unhideWhenUsed="1"/>
@@ -391,8 +2235,10 @@
     <w:lsdException w:name="Table Subtle 2" w:semiHidden="1" w:unhideWhenUsed="1"/>
     <w:lsdException w:name="Table Web 1" w:semiHidden="1" w:unhideWhenUsed="1"/>
     <w:lsdException w:name="Table Web 2" w:semiHidden="1" w:unhideWhenUsed="1"/>
+    <w:lsdException w:name="Table Web 3" w:semiHidden="1" w:unhideWhenUsed="1"/>
     <w:lsdException w:name="Balloon Text" w:semiHidden="1" w:unhideWhenUsed="1"/>
     <w:lsdException w:name="Table Grid" w:uiPriority="39"/>
+    <w:lsdException w:name="Table Theme" w:semiHidden="1" w:unhideWhenUsed="1"/>
     <w:lsdException w:name="Placeholder Text" w:semiHidden="1"/>
     <w:lsdException w:name="No Spacing" w:uiPriority="1" w:qFormat="1"/>
     <w:lsdException w:name="Light Shading" w:uiPriority="60"/>
@@ -644,6 +2490,17 @@
     <w:uiPriority w:val="99"/>
     <w:semiHidden/>
     <w:unhideWhenUsed/>
+  </w:style>
+  <w:style w:type="paragraph" w:styleId="ListParagraph">
+    <w:name w:val="List Paragraph"/>
+    <w:basedOn w:val="Normal"/>
+    <w:uiPriority w:val="34"/>
+    <w:qFormat/>
+    <w:rsid w:val="00D226A9"/>
+    <w:pPr>
+      <w:ind w:left="720"/>
+      <w:contextualSpacing/>
+    </w:pPr>
   </w:style>
 </w:styles>
 </file>

</xml_diff>

<commit_message>
Started React Part 2 doc - following official ReactJS tutorial
</commit_message>
<xml_diff>
--- a/Javascript/React/part_2.docx
+++ b/Javascript/React/part_2.docx
@@ -234,15 +234,8 @@
           <w:rFonts w:ascii="Arial" w:hAnsi="Arial" w:cs="Arial"/>
         </w:rPr>
         <w:tab/>
-      </w:r>
-      <w:proofErr w:type="gramStart"/>
-      <w:r>
-        <w:rPr>
-          <w:rFonts w:ascii="Arial" w:hAnsi="Arial" w:cs="Arial"/>
-        </w:rPr>
         <w:t>Return(</w:t>
       </w:r>
-      <w:proofErr w:type="gramEnd"/>
     </w:p>
     <w:p>
       <w:pPr>
@@ -313,29 +306,7 @@
           <w:rFonts w:ascii="Arial" w:hAnsi="Arial" w:cs="Arial"/>
         </w:rPr>
         <w:tab/>
-        <w:t>&lt;h2&gt;It is {</w:t>
-      </w:r>
-      <w:proofErr w:type="spellStart"/>
-      <w:proofErr w:type="gramStart"/>
-      <w:r>
-        <w:rPr>
-          <w:rFonts w:ascii="Arial" w:hAnsi="Arial" w:cs="Arial"/>
-        </w:rPr>
-        <w:t>props.date</w:t>
-      </w:r>
-      <w:proofErr w:type="gramEnd"/>
-      <w:r>
-        <w:rPr>
-          <w:rFonts w:ascii="Arial" w:hAnsi="Arial" w:cs="Arial"/>
-        </w:rPr>
-        <w:t>.toLocaleTimeString</w:t>
-      </w:r>
-      <w:proofErr w:type="spellEnd"/>
-      <w:r>
-        <w:rPr>
-          <w:rFonts w:ascii="Arial" w:hAnsi="Arial" w:cs="Arial"/>
-        </w:rPr>
-        <w:t>()}.&lt;/h2&gt;</w:t>
+        <w:t>&lt;h2&gt;It is {props.date.toLocaleTimeString()}.&lt;/h2&gt;</w:t>
       </w:r>
     </w:p>
     <w:p>
@@ -395,115 +366,61 @@
         <w:rPr>
           <w:rFonts w:ascii="Arial" w:hAnsi="Arial" w:cs="Arial"/>
         </w:rPr>
-        <w:t xml:space="preserve">Function </w:t>
-      </w:r>
-      <w:proofErr w:type="gramStart"/>
-      <w:r>
-        <w:rPr>
-          <w:rFonts w:ascii="Arial" w:hAnsi="Arial" w:cs="Arial"/>
-        </w:rPr>
-        <w:t>tick(</w:t>
-      </w:r>
-      <w:proofErr w:type="gramEnd"/>
-      <w:r>
-        <w:rPr>
-          <w:rFonts w:ascii="Arial" w:hAnsi="Arial" w:cs="Arial"/>
-        </w:rPr>
-        <w:t>){</w:t>
-      </w:r>
-    </w:p>
-    <w:p>
-      <w:pPr>
-        <w:rPr>
-          <w:rFonts w:ascii="Arial" w:hAnsi="Arial" w:cs="Arial"/>
-        </w:rPr>
-      </w:pPr>
-      <w:r>
-        <w:rPr>
-          <w:rFonts w:ascii="Arial" w:hAnsi="Arial" w:cs="Arial"/>
-        </w:rPr>
-        <w:tab/>
-      </w:r>
-      <w:proofErr w:type="spellStart"/>
-      <w:r>
-        <w:rPr>
-          <w:rFonts w:ascii="Arial" w:hAnsi="Arial" w:cs="Arial"/>
-        </w:rPr>
-        <w:t>ReactDOM.render</w:t>
-      </w:r>
-      <w:proofErr w:type="spellEnd"/>
-      <w:r>
-        <w:rPr>
-          <w:rFonts w:ascii="Arial" w:hAnsi="Arial" w:cs="Arial"/>
-        </w:rPr>
-        <w:t>(</w:t>
-      </w:r>
-    </w:p>
-    <w:p>
-      <w:pPr>
-        <w:rPr>
-          <w:rFonts w:ascii="Arial" w:hAnsi="Arial" w:cs="Arial"/>
-        </w:rPr>
-      </w:pPr>
-      <w:r>
-        <w:rPr>
-          <w:rFonts w:ascii="Arial" w:hAnsi="Arial" w:cs="Arial"/>
-        </w:rPr>
-        <w:tab/>
-      </w:r>
-      <w:r>
-        <w:rPr>
-          <w:rFonts w:ascii="Arial" w:hAnsi="Arial" w:cs="Arial"/>
-        </w:rPr>
-        <w:tab/>
-        <w:t>&lt;Clock date</w:t>
-      </w:r>
-      <w:proofErr w:type="gramStart"/>
-      <w:r>
-        <w:rPr>
-          <w:rFonts w:ascii="Arial" w:hAnsi="Arial" w:cs="Arial"/>
-        </w:rPr>
-        <w:t>={</w:t>
-      </w:r>
-      <w:proofErr w:type="gramEnd"/>
-      <w:r>
-        <w:rPr>
-          <w:rFonts w:ascii="Arial" w:hAnsi="Arial" w:cs="Arial"/>
-        </w:rPr>
-        <w:t>new Date()} /&gt;,</w:t>
-      </w:r>
-    </w:p>
-    <w:p>
-      <w:pPr>
-        <w:rPr>
-          <w:rFonts w:ascii="Arial" w:hAnsi="Arial" w:cs="Arial"/>
-        </w:rPr>
-      </w:pPr>
-      <w:r>
-        <w:rPr>
-          <w:rFonts w:ascii="Arial" w:hAnsi="Arial" w:cs="Arial"/>
-        </w:rPr>
-        <w:tab/>
-      </w:r>
-      <w:r>
-        <w:rPr>
-          <w:rFonts w:ascii="Arial" w:hAnsi="Arial" w:cs="Arial"/>
-        </w:rPr>
-        <w:tab/>
-      </w:r>
-      <w:proofErr w:type="spellStart"/>
-      <w:r>
-        <w:rPr>
-          <w:rFonts w:ascii="Arial" w:hAnsi="Arial" w:cs="Arial"/>
-        </w:rPr>
-        <w:t>Document.getElementById</w:t>
-      </w:r>
-      <w:proofErr w:type="spellEnd"/>
-      <w:r>
-        <w:rPr>
-          <w:rFonts w:ascii="Arial" w:hAnsi="Arial" w:cs="Arial"/>
-        </w:rPr>
-        <w:t>(‘root’)</w:t>
+        <w:t>Function tick(){</w:t>
+      </w:r>
+    </w:p>
+    <w:p>
+      <w:pPr>
+        <w:rPr>
+          <w:rFonts w:ascii="Arial" w:hAnsi="Arial" w:cs="Arial"/>
+        </w:rPr>
+      </w:pPr>
+      <w:r>
+        <w:rPr>
+          <w:rFonts w:ascii="Arial" w:hAnsi="Arial" w:cs="Arial"/>
+        </w:rPr>
+        <w:tab/>
+        <w:t>ReactDOM.render(</w:t>
+      </w:r>
+    </w:p>
+    <w:p>
+      <w:pPr>
+        <w:rPr>
+          <w:rFonts w:ascii="Arial" w:hAnsi="Arial" w:cs="Arial"/>
+        </w:rPr>
+      </w:pPr>
+      <w:r>
+        <w:rPr>
+          <w:rFonts w:ascii="Arial" w:hAnsi="Arial" w:cs="Arial"/>
+        </w:rPr>
+        <w:tab/>
+      </w:r>
+      <w:r>
+        <w:rPr>
+          <w:rFonts w:ascii="Arial" w:hAnsi="Arial" w:cs="Arial"/>
+        </w:rPr>
+        <w:tab/>
+        <w:t>&lt;Clock date={new Date()} /&gt;,</w:t>
+      </w:r>
+    </w:p>
+    <w:p>
+      <w:pPr>
+        <w:rPr>
+          <w:rFonts w:ascii="Arial" w:hAnsi="Arial" w:cs="Arial"/>
+        </w:rPr>
+      </w:pPr>
+      <w:r>
+        <w:rPr>
+          <w:rFonts w:ascii="Arial" w:hAnsi="Arial" w:cs="Arial"/>
+        </w:rPr>
+        <w:tab/>
+      </w:r>
+      <w:r>
+        <w:rPr>
+          <w:rFonts w:ascii="Arial" w:hAnsi="Arial" w:cs="Arial"/>
+        </w:rPr>
+        <w:tab/>
+        <w:t>Document.getElementById(‘root’)</w:t>
       </w:r>
     </w:p>
     <w:p>
@@ -539,104 +456,45 @@
           <w:rFonts w:ascii="Arial" w:hAnsi="Arial" w:cs="Arial"/>
         </w:rPr>
       </w:pPr>
-      <w:proofErr w:type="spellStart"/>
-      <w:proofErr w:type="gramStart"/>
-      <w:r>
-        <w:rPr>
-          <w:rFonts w:ascii="Arial" w:hAnsi="Arial" w:cs="Arial"/>
-        </w:rPr>
-        <w:t>setInterval</w:t>
-      </w:r>
-      <w:proofErr w:type="spellEnd"/>
-      <w:r>
-        <w:rPr>
-          <w:rFonts w:ascii="Arial" w:hAnsi="Arial" w:cs="Arial"/>
-        </w:rPr>
-        <w:t>(</w:t>
-      </w:r>
-      <w:proofErr w:type="gramEnd"/>
-      <w:r>
-        <w:rPr>
-          <w:rFonts w:ascii="Arial" w:hAnsi="Arial" w:cs="Arial"/>
-        </w:rPr>
-        <w:t>tick, 1000);</w:t>
-      </w:r>
-    </w:p>
-    <w:p>
-      <w:pPr>
-        <w:rPr>
-          <w:rFonts w:ascii="Arial" w:hAnsi="Arial" w:cs="Arial"/>
-        </w:rPr>
-      </w:pPr>
-    </w:p>
-    <w:p>
-      <w:pPr>
-        <w:rPr>
-          <w:rFonts w:ascii="Arial" w:hAnsi="Arial" w:cs="Arial"/>
-        </w:rPr>
-      </w:pPr>
-      <w:r>
-        <w:rPr>
-          <w:rFonts w:ascii="Arial" w:hAnsi="Arial" w:cs="Arial"/>
-        </w:rPr>
-        <w:t xml:space="preserve">In this section we will learn how to make the clock component truly reusable and encapsulated. It will set up its own timer and update itself every second. The example above misses a crucial requirement: the fact that the clock sets up a timer and updates the UI every second should be an implementation detail of the clock. </w:t>
-      </w:r>
-      <w:proofErr w:type="gramStart"/>
-      <w:r>
-        <w:rPr>
-          <w:rFonts w:ascii="Arial" w:hAnsi="Arial" w:cs="Arial"/>
-        </w:rPr>
-        <w:t>Ideally</w:t>
-      </w:r>
-      <w:proofErr w:type="gramEnd"/>
-      <w:r>
-        <w:rPr>
-          <w:rFonts w:ascii="Arial" w:hAnsi="Arial" w:cs="Arial"/>
-        </w:rPr>
-        <w:t xml:space="preserve"> we want to write this once and the clock update itself:</w:t>
-      </w:r>
-    </w:p>
-    <w:p>
-      <w:pPr>
-        <w:rPr>
-          <w:rFonts w:ascii="Arial" w:hAnsi="Arial" w:cs="Arial"/>
-        </w:rPr>
-      </w:pPr>
-      <w:r>
-        <w:rPr>
-          <w:rFonts w:ascii="Arial" w:hAnsi="Arial" w:cs="Arial"/>
-        </w:rPr>
-        <w:tab/>
-      </w:r>
-      <w:proofErr w:type="spellStart"/>
-      <w:r>
-        <w:rPr>
-          <w:rFonts w:ascii="Arial" w:hAnsi="Arial" w:cs="Arial"/>
-        </w:rPr>
-        <w:t>ReactDOM.render</w:t>
-      </w:r>
-      <w:proofErr w:type="spellEnd"/>
-      <w:r>
-        <w:rPr>
-          <w:rFonts w:ascii="Arial" w:hAnsi="Arial" w:cs="Arial"/>
-        </w:rPr>
-        <w:t xml:space="preserve">(&lt;Clock /&gt;, </w:t>
-      </w:r>
-      <w:proofErr w:type="spellStart"/>
-      <w:proofErr w:type="gramStart"/>
-      <w:r>
-        <w:rPr>
-          <w:rFonts w:ascii="Arial" w:hAnsi="Arial" w:cs="Arial"/>
-        </w:rPr>
-        <w:t>document.getElementById</w:t>
-      </w:r>
-      <w:proofErr w:type="spellEnd"/>
-      <w:proofErr w:type="gramEnd"/>
-      <w:r>
-        <w:rPr>
-          <w:rFonts w:ascii="Arial" w:hAnsi="Arial" w:cs="Arial"/>
-        </w:rPr>
-        <w:t>(‘root’));</w:t>
+      <w:r>
+        <w:rPr>
+          <w:rFonts w:ascii="Arial" w:hAnsi="Arial" w:cs="Arial"/>
+        </w:rPr>
+        <w:t>setInterval(tick, 1000);</w:t>
+      </w:r>
+    </w:p>
+    <w:p>
+      <w:pPr>
+        <w:rPr>
+          <w:rFonts w:ascii="Arial" w:hAnsi="Arial" w:cs="Arial"/>
+        </w:rPr>
+      </w:pPr>
+    </w:p>
+    <w:p>
+      <w:pPr>
+        <w:rPr>
+          <w:rFonts w:ascii="Arial" w:hAnsi="Arial" w:cs="Arial"/>
+        </w:rPr>
+      </w:pPr>
+      <w:r>
+        <w:rPr>
+          <w:rFonts w:ascii="Arial" w:hAnsi="Arial" w:cs="Arial"/>
+        </w:rPr>
+        <w:t>In this section we will learn how to make the clock component truly reusable and encapsulated. It will set up its own timer and update itself every second. The example above misses a crucial requirement: the fact that the clock sets up a timer and updates the UI every second should be an implementation detail of the clock. Ideally we want to write this once and the clock update itself:</w:t>
+      </w:r>
+    </w:p>
+    <w:p>
+      <w:pPr>
+        <w:rPr>
+          <w:rFonts w:ascii="Arial" w:hAnsi="Arial" w:cs="Arial"/>
+        </w:rPr>
+      </w:pPr>
+      <w:r>
+        <w:rPr>
+          <w:rFonts w:ascii="Arial" w:hAnsi="Arial" w:cs="Arial"/>
+        </w:rPr>
+        <w:tab/>
+        <w:t>ReactDOM.render(&lt;Clock /&gt;, document.getElementById(‘root’));</w:t>
       </w:r>
     </w:p>
     <w:p>
@@ -689,16 +547,8 @@
         <w:rPr>
           <w:rFonts w:ascii="Arial" w:hAnsi="Arial" w:cs="Arial"/>
         </w:rPr>
-        <w:t xml:space="preserve">Create an ES6 class with the same name, that extends </w:t>
-      </w:r>
-      <w:proofErr w:type="spellStart"/>
-      <w:r>
-        <w:rPr>
-          <w:rFonts w:ascii="Arial" w:hAnsi="Arial" w:cs="Arial"/>
-        </w:rPr>
-        <w:t>React.Component</w:t>
-      </w:r>
-      <w:proofErr w:type="spellEnd"/>
+        <w:t>Create an ES6 class with the same name, that extends React.Component</w:t>
+      </w:r>
     </w:p>
     <w:p>
       <w:pPr>
@@ -715,21 +565,7 @@
         <w:rPr>
           <w:rFonts w:ascii="Arial" w:hAnsi="Arial" w:cs="Arial"/>
         </w:rPr>
-        <w:t xml:space="preserve">Add a single empty method to it called </w:t>
-      </w:r>
-      <w:proofErr w:type="gramStart"/>
-      <w:r>
-        <w:rPr>
-          <w:rFonts w:ascii="Arial" w:hAnsi="Arial" w:cs="Arial"/>
-        </w:rPr>
-        <w:t>render(</w:t>
-      </w:r>
-      <w:proofErr w:type="gramEnd"/>
-      <w:r>
-        <w:rPr>
-          <w:rFonts w:ascii="Arial" w:hAnsi="Arial" w:cs="Arial"/>
-        </w:rPr>
-        <w:t>)</w:t>
+        <w:t>Add a single empty method to it called render()</w:t>
       </w:r>
     </w:p>
     <w:p>
@@ -747,21 +583,7 @@
         <w:rPr>
           <w:rFonts w:ascii="Arial" w:hAnsi="Arial" w:cs="Arial"/>
         </w:rPr>
-        <w:t xml:space="preserve">Move the body of the function in to the </w:t>
-      </w:r>
-      <w:proofErr w:type="gramStart"/>
-      <w:r>
-        <w:rPr>
-          <w:rFonts w:ascii="Arial" w:hAnsi="Arial" w:cs="Arial"/>
-        </w:rPr>
-        <w:t>render(</w:t>
-      </w:r>
-      <w:proofErr w:type="gramEnd"/>
-      <w:r>
-        <w:rPr>
-          <w:rFonts w:ascii="Arial" w:hAnsi="Arial" w:cs="Arial"/>
-        </w:rPr>
-        <w:t>) method</w:t>
+        <w:t>Move the body of the function in to the render() method</w:t>
       </w:r>
     </w:p>
     <w:p>
@@ -781,8 +603,6 @@
         </w:rPr>
         <w:t xml:space="preserve">Replace props with </w:t>
       </w:r>
-      <w:proofErr w:type="spellStart"/>
-      <w:proofErr w:type="gramStart"/>
       <w:r>
         <w:rPr>
           <w:rFonts w:ascii="Arial" w:hAnsi="Arial" w:cs="Arial"/>
@@ -790,8 +610,6 @@
         </w:rPr>
         <w:t>this.props</w:t>
       </w:r>
-      <w:proofErr w:type="spellEnd"/>
-      <w:proofErr w:type="gramEnd"/>
       <w:r>
         <w:rPr>
           <w:rFonts w:ascii="Arial" w:hAnsi="Arial" w:cs="Arial"/>
@@ -814,16 +632,8 @@
         <w:rPr>
           <w:rFonts w:ascii="Arial" w:hAnsi="Arial" w:cs="Arial"/>
         </w:rPr>
-        <w:t xml:space="preserve">Delete the remaining empty function </w:t>
-      </w:r>
-      <w:proofErr w:type="spellStart"/>
-      <w:r>
-        <w:rPr>
-          <w:rFonts w:ascii="Arial" w:hAnsi="Arial" w:cs="Arial"/>
-        </w:rPr>
-        <w:t>decleration</w:t>
-      </w:r>
-      <w:proofErr w:type="spellEnd"/>
+        <w:t>Delete the remaining empty function decleration</w:t>
+      </w:r>
     </w:p>
     <w:p>
       <w:pPr>
@@ -849,54 +659,27 @@
           <w:rFonts w:ascii="Arial" w:hAnsi="Arial" w:cs="Arial"/>
         </w:rPr>
         <w:tab/>
-        <w:t xml:space="preserve">Class Clock extends </w:t>
-      </w:r>
-      <w:proofErr w:type="spellStart"/>
-      <w:r>
-        <w:rPr>
-          <w:rFonts w:ascii="Arial" w:hAnsi="Arial" w:cs="Arial"/>
-        </w:rPr>
-        <w:t>React.Component</w:t>
-      </w:r>
-      <w:proofErr w:type="spellEnd"/>
-      <w:r>
-        <w:rPr>
-          <w:rFonts w:ascii="Arial" w:hAnsi="Arial" w:cs="Arial"/>
-        </w:rPr>
-        <w:t>{</w:t>
-      </w:r>
-    </w:p>
-    <w:p>
-      <w:pPr>
-        <w:rPr>
-          <w:rFonts w:ascii="Arial" w:hAnsi="Arial" w:cs="Arial"/>
-        </w:rPr>
-      </w:pPr>
-      <w:r>
-        <w:rPr>
-          <w:rFonts w:ascii="Arial" w:hAnsi="Arial" w:cs="Arial"/>
-        </w:rPr>
-        <w:tab/>
-      </w:r>
-      <w:r>
-        <w:rPr>
-          <w:rFonts w:ascii="Arial" w:hAnsi="Arial" w:cs="Arial"/>
-        </w:rPr>
-        <w:tab/>
-      </w:r>
-      <w:proofErr w:type="gramStart"/>
-      <w:r>
-        <w:rPr>
-          <w:rFonts w:ascii="Arial" w:hAnsi="Arial" w:cs="Arial"/>
-        </w:rPr>
-        <w:t>Render(</w:t>
-      </w:r>
-      <w:proofErr w:type="gramEnd"/>
-      <w:r>
-        <w:rPr>
-          <w:rFonts w:ascii="Arial" w:hAnsi="Arial" w:cs="Arial"/>
-        </w:rPr>
-        <w:t>){</w:t>
+        <w:t>Class Clock extends React.Component{</w:t>
+      </w:r>
+    </w:p>
+    <w:p>
+      <w:pPr>
+        <w:rPr>
+          <w:rFonts w:ascii="Arial" w:hAnsi="Arial" w:cs="Arial"/>
+        </w:rPr>
+      </w:pPr>
+      <w:r>
+        <w:rPr>
+          <w:rFonts w:ascii="Arial" w:hAnsi="Arial" w:cs="Arial"/>
+        </w:rPr>
+        <w:tab/>
+      </w:r>
+      <w:r>
+        <w:rPr>
+          <w:rFonts w:ascii="Arial" w:hAnsi="Arial" w:cs="Arial"/>
+        </w:rPr>
+        <w:tab/>
+        <w:t>Render(){</w:t>
       </w:r>
     </w:p>
     <w:p>
@@ -923,15 +706,8 @@
           <w:rFonts w:ascii="Arial" w:hAnsi="Arial" w:cs="Arial"/>
         </w:rPr>
         <w:tab/>
-      </w:r>
-      <w:proofErr w:type="gramStart"/>
-      <w:r>
-        <w:rPr>
-          <w:rFonts w:ascii="Arial" w:hAnsi="Arial" w:cs="Arial"/>
-        </w:rPr>
         <w:t>Return(</w:t>
       </w:r>
-      <w:proofErr w:type="gramEnd"/>
     </w:p>
     <w:p>
       <w:pPr>
@@ -1000,81 +776,45 @@
           <w:rFonts w:ascii="Arial" w:hAnsi="Arial" w:cs="Arial"/>
         </w:rPr>
         <w:tab/>
-        <w:t xml:space="preserve">&lt;h1&gt;Hello, </w:t>
-      </w:r>
-      <w:proofErr w:type="gramStart"/>
-      <w:r>
-        <w:rPr>
-          <w:rFonts w:ascii="Arial" w:hAnsi="Arial" w:cs="Arial"/>
-        </w:rPr>
-        <w:t>World!&lt;</w:t>
-      </w:r>
-      <w:proofErr w:type="gramEnd"/>
-      <w:r>
-        <w:rPr>
-          <w:rFonts w:ascii="Arial" w:hAnsi="Arial" w:cs="Arial"/>
-        </w:rPr>
-        <w:t>/h1&gt;</w:t>
-      </w:r>
-    </w:p>
-    <w:p>
-      <w:pPr>
-        <w:rPr>
-          <w:rFonts w:ascii="Arial" w:hAnsi="Arial" w:cs="Arial"/>
-        </w:rPr>
-      </w:pPr>
-      <w:r>
-        <w:rPr>
-          <w:rFonts w:ascii="Arial" w:hAnsi="Arial" w:cs="Arial"/>
-        </w:rPr>
-        <w:tab/>
-      </w:r>
-      <w:r>
-        <w:rPr>
-          <w:rFonts w:ascii="Arial" w:hAnsi="Arial" w:cs="Arial"/>
-        </w:rPr>
-        <w:tab/>
-      </w:r>
-      <w:r>
-        <w:rPr>
-          <w:rFonts w:ascii="Arial" w:hAnsi="Arial" w:cs="Arial"/>
-        </w:rPr>
-        <w:tab/>
-      </w:r>
-      <w:r>
-        <w:rPr>
-          <w:rFonts w:ascii="Arial" w:hAnsi="Arial" w:cs="Arial"/>
-        </w:rPr>
-        <w:tab/>
-      </w:r>
-      <w:r>
-        <w:rPr>
-          <w:rFonts w:ascii="Arial" w:hAnsi="Arial" w:cs="Arial"/>
-        </w:rPr>
-        <w:tab/>
-        <w:t>&lt;h2&gt;It is {</w:t>
-      </w:r>
-      <w:proofErr w:type="spellStart"/>
-      <w:proofErr w:type="gramStart"/>
-      <w:r>
-        <w:rPr>
-          <w:rFonts w:ascii="Arial" w:hAnsi="Arial" w:cs="Arial"/>
-        </w:rPr>
-        <w:t>this.props</w:t>
-      </w:r>
-      <w:proofErr w:type="gramEnd"/>
-      <w:r>
-        <w:rPr>
-          <w:rFonts w:ascii="Arial" w:hAnsi="Arial" w:cs="Arial"/>
-        </w:rPr>
-        <w:t>.date.toLocaleTimeString</w:t>
-      </w:r>
-      <w:proofErr w:type="spellEnd"/>
-      <w:r>
-        <w:rPr>
-          <w:rFonts w:ascii="Arial" w:hAnsi="Arial" w:cs="Arial"/>
-        </w:rPr>
-        <w:t>()}.&lt;/h2&gt;</w:t>
+        <w:t>&lt;h1&gt;Hello, World!&lt;/h1&gt;</w:t>
+      </w:r>
+    </w:p>
+    <w:p>
+      <w:pPr>
+        <w:rPr>
+          <w:rFonts w:ascii="Arial" w:hAnsi="Arial" w:cs="Arial"/>
+        </w:rPr>
+      </w:pPr>
+      <w:r>
+        <w:rPr>
+          <w:rFonts w:ascii="Arial" w:hAnsi="Arial" w:cs="Arial"/>
+        </w:rPr>
+        <w:tab/>
+      </w:r>
+      <w:r>
+        <w:rPr>
+          <w:rFonts w:ascii="Arial" w:hAnsi="Arial" w:cs="Arial"/>
+        </w:rPr>
+        <w:tab/>
+      </w:r>
+      <w:r>
+        <w:rPr>
+          <w:rFonts w:ascii="Arial" w:hAnsi="Arial" w:cs="Arial"/>
+        </w:rPr>
+        <w:tab/>
+      </w:r>
+      <w:r>
+        <w:rPr>
+          <w:rFonts w:ascii="Arial" w:hAnsi="Arial" w:cs="Arial"/>
+        </w:rPr>
+        <w:tab/>
+      </w:r>
+      <w:r>
+        <w:rPr>
+          <w:rFonts w:ascii="Arial" w:hAnsi="Arial" w:cs="Arial"/>
+        </w:rPr>
+        <w:tab/>
+        <w:t>&lt;h2&gt;It is {this.props.date.toLocaleTimeString()}.&lt;/h2&gt;</w:t>
       </w:r>
     </w:p>
     <w:p>
@@ -1260,39 +1000,26 @@
         </w:rPr>
         <w:t xml:space="preserve">Replace </w:t>
       </w:r>
-      <w:proofErr w:type="spellStart"/>
-      <w:proofErr w:type="gramStart"/>
       <w:r>
         <w:rPr>
           <w:rFonts w:ascii="Arial" w:hAnsi="Arial" w:cs="Arial"/>
           <w:i/>
         </w:rPr>
-        <w:t>this.props</w:t>
-      </w:r>
-      <w:proofErr w:type="gramEnd"/>
+        <w:t>this.props.date</w:t>
+      </w:r>
+      <w:r>
+        <w:rPr>
+          <w:rFonts w:ascii="Arial" w:hAnsi="Arial" w:cs="Arial"/>
+        </w:rPr>
+        <w:t xml:space="preserve"> with </w:t>
+      </w:r>
       <w:r>
         <w:rPr>
           <w:rFonts w:ascii="Arial" w:hAnsi="Arial" w:cs="Arial"/>
           <w:i/>
         </w:rPr>
-        <w:t>.date</w:t>
-      </w:r>
-      <w:proofErr w:type="spellEnd"/>
-      <w:r>
-        <w:rPr>
-          <w:rFonts w:ascii="Arial" w:hAnsi="Arial" w:cs="Arial"/>
-        </w:rPr>
-        <w:t xml:space="preserve"> with </w:t>
-      </w:r>
-      <w:proofErr w:type="spellStart"/>
-      <w:r>
-        <w:rPr>
-          <w:rFonts w:ascii="Arial" w:hAnsi="Arial" w:cs="Arial"/>
-          <w:i/>
-        </w:rPr>
         <w:t>this.state.date</w:t>
       </w:r>
-      <w:proofErr w:type="spellEnd"/>
       <w:r>
         <w:rPr>
           <w:rFonts w:ascii="Arial" w:hAnsi="Arial" w:cs="Arial"/>
@@ -1317,8 +1044,6 @@
         </w:rPr>
         <w:t xml:space="preserve">Add a class constructor that assigns the initial </w:t>
       </w:r>
-      <w:proofErr w:type="spellStart"/>
-      <w:proofErr w:type="gramStart"/>
       <w:r>
         <w:rPr>
           <w:rFonts w:ascii="Arial" w:hAnsi="Arial" w:cs="Arial"/>
@@ -1326,8 +1051,6 @@
         </w:rPr>
         <w:t>this.state</w:t>
       </w:r>
-      <w:proofErr w:type="spellEnd"/>
-      <w:proofErr w:type="gramEnd"/>
       <w:r>
         <w:rPr>
           <w:rFonts w:ascii="Arial" w:hAnsi="Arial" w:cs="Arial"/>
@@ -1346,21 +1069,7 @@
         <w:rPr>
           <w:rFonts w:ascii="Arial" w:hAnsi="Arial" w:cs="Arial"/>
         </w:rPr>
-        <w:t xml:space="preserve">Class Clock extends </w:t>
-      </w:r>
-      <w:proofErr w:type="spellStart"/>
-      <w:r>
-        <w:rPr>
-          <w:rFonts w:ascii="Arial" w:hAnsi="Arial" w:cs="Arial"/>
-        </w:rPr>
-        <w:t>React.Component</w:t>
-      </w:r>
-      <w:proofErr w:type="spellEnd"/>
-      <w:r>
-        <w:rPr>
-          <w:rFonts w:ascii="Arial" w:hAnsi="Arial" w:cs="Arial"/>
-        </w:rPr>
-        <w:t>{</w:t>
+        <w:t>Class Clock extends React.Component{</w:t>
       </w:r>
     </w:p>
     <w:p>
@@ -1375,16 +1084,8 @@
           <w:rFonts w:ascii="Arial" w:hAnsi="Arial" w:cs="Arial"/>
         </w:rPr>
         <w:tab/>
-        <w:t>Constructor(props</w:t>
-      </w:r>
-      <w:proofErr w:type="gramStart"/>
-      <w:r>
-        <w:rPr>
-          <w:rFonts w:ascii="Arial" w:hAnsi="Arial" w:cs="Arial"/>
-        </w:rPr>
-        <w:t>){</w:t>
-      </w:r>
-      <w:proofErr w:type="gramEnd"/>
+        <w:t>Constructor(props){</w:t>
+      </w:r>
     </w:p>
     <w:p>
       <w:pPr>
@@ -1425,34 +1126,7 @@
           <w:rFonts w:ascii="Arial" w:hAnsi="Arial" w:cs="Arial"/>
         </w:rPr>
         <w:tab/>
-      </w:r>
-      <w:proofErr w:type="spellStart"/>
-      <w:r>
-        <w:rPr>
-          <w:rFonts w:ascii="Arial" w:hAnsi="Arial" w:cs="Arial"/>
-        </w:rPr>
-        <w:t>This.state</w:t>
-      </w:r>
-      <w:proofErr w:type="spellEnd"/>
-      <w:r>
-        <w:rPr>
-          <w:rFonts w:ascii="Arial" w:hAnsi="Arial" w:cs="Arial"/>
-        </w:rPr>
-        <w:t xml:space="preserve"> = {date: new </w:t>
-      </w:r>
-      <w:proofErr w:type="gramStart"/>
-      <w:r>
-        <w:rPr>
-          <w:rFonts w:ascii="Arial" w:hAnsi="Arial" w:cs="Arial"/>
-        </w:rPr>
-        <w:t>Date(</w:t>
-      </w:r>
-      <w:proofErr w:type="gramEnd"/>
-      <w:r>
-        <w:rPr>
-          <w:rFonts w:ascii="Arial" w:hAnsi="Arial" w:cs="Arial"/>
-        </w:rPr>
-        <w:t>)};</w:t>
+        <w:t>This.state = {date: new Date()};</w:t>
       </w:r>
     </w:p>
     <w:p>
@@ -1482,20 +1156,7 @@
           <w:rFonts w:ascii="Arial" w:hAnsi="Arial" w:cs="Arial"/>
         </w:rPr>
         <w:tab/>
-      </w:r>
-      <w:proofErr w:type="gramStart"/>
-      <w:r>
-        <w:rPr>
-          <w:rFonts w:ascii="Arial" w:hAnsi="Arial" w:cs="Arial"/>
-        </w:rPr>
-        <w:t>Render(</w:t>
-      </w:r>
-      <w:proofErr w:type="gramEnd"/>
-      <w:r>
-        <w:rPr>
-          <w:rFonts w:ascii="Arial" w:hAnsi="Arial" w:cs="Arial"/>
-        </w:rPr>
-        <w:t>){</w:t>
+        <w:t>Render(){</w:t>
       </w:r>
     </w:p>
     <w:p>
@@ -1516,15 +1177,8 @@
           <w:rFonts w:ascii="Arial" w:hAnsi="Arial" w:cs="Arial"/>
         </w:rPr>
         <w:tab/>
-      </w:r>
-      <w:proofErr w:type="gramStart"/>
-      <w:r>
-        <w:rPr>
-          <w:rFonts w:ascii="Arial" w:hAnsi="Arial" w:cs="Arial"/>
-        </w:rPr>
         <w:t>Return(</w:t>
       </w:r>
-      <w:proofErr w:type="gramEnd"/>
     </w:p>
     <w:p>
       <w:pPr>
@@ -1583,21 +1237,7 @@
           <w:rFonts w:ascii="Arial" w:hAnsi="Arial" w:cs="Arial"/>
         </w:rPr>
         <w:tab/>
-        <w:t xml:space="preserve">&lt;h1&gt;Hello, </w:t>
-      </w:r>
-      <w:proofErr w:type="gramStart"/>
-      <w:r>
-        <w:rPr>
-          <w:rFonts w:ascii="Arial" w:hAnsi="Arial" w:cs="Arial"/>
-        </w:rPr>
-        <w:t>World!&lt;</w:t>
-      </w:r>
-      <w:proofErr w:type="gramEnd"/>
-      <w:r>
-        <w:rPr>
-          <w:rFonts w:ascii="Arial" w:hAnsi="Arial" w:cs="Arial"/>
-        </w:rPr>
-        <w:t>/h1&gt;</w:t>
+        <w:t>&lt;h1&gt;Hello, World!&lt;/h1&gt;</w:t>
       </w:r>
     </w:p>
     <w:p>
@@ -1630,29 +1270,7 @@
           <w:rFonts w:ascii="Arial" w:hAnsi="Arial" w:cs="Arial"/>
         </w:rPr>
         <w:tab/>
-        <w:t>&lt;h2&gt;it is, {</w:t>
-      </w:r>
-      <w:proofErr w:type="spellStart"/>
-      <w:proofErr w:type="gramStart"/>
-      <w:r>
-        <w:rPr>
-          <w:rFonts w:ascii="Arial" w:hAnsi="Arial" w:cs="Arial"/>
-        </w:rPr>
-        <w:t>this.state</w:t>
-      </w:r>
-      <w:proofErr w:type="gramEnd"/>
-      <w:r>
-        <w:rPr>
-          <w:rFonts w:ascii="Arial" w:hAnsi="Arial" w:cs="Arial"/>
-        </w:rPr>
-        <w:t>.date.toLocalTimeString</w:t>
-      </w:r>
-      <w:proofErr w:type="spellEnd"/>
-      <w:r>
-        <w:rPr>
-          <w:rFonts w:ascii="Arial" w:hAnsi="Arial" w:cs="Arial"/>
-        </w:rPr>
-        <w:t>()}.&lt;/h2&gt;</w:t>
+        <w:t>&lt;h2&gt;it is, {this.state.date.toLocalTimeString()}.&lt;/h2&gt;</w:t>
       </w:r>
     </w:p>
     <w:p>
@@ -1838,15 +1456,1591 @@
           <w:rFonts w:ascii="Arial" w:hAnsi="Arial" w:cs="Arial"/>
         </w:rPr>
       </w:pPr>
+      <w:r>
+        <w:rPr>
+          <w:rFonts w:ascii="Arial" w:hAnsi="Arial" w:cs="Arial"/>
+        </w:rPr>
+        <w:t xml:space="preserve">In applications with many components, its very important to free up resources taken by the components when they are destroyed. We want to setup a timer whenever the Clock is rendered to the DOM for the first time. This is called </w:t>
+      </w:r>
+      <w:r>
+        <w:rPr>
+          <w:rFonts w:ascii="Arial" w:hAnsi="Arial" w:cs="Arial"/>
+          <w:i/>
+        </w:rPr>
+        <w:t>mounting</w:t>
+      </w:r>
+      <w:r>
+        <w:rPr>
+          <w:rFonts w:ascii="Arial" w:hAnsi="Arial" w:cs="Arial"/>
+        </w:rPr>
+        <w:t xml:space="preserve"> in React.</w:t>
+      </w:r>
+    </w:p>
+    <w:p>
+      <w:pPr>
+        <w:rPr>
+          <w:rFonts w:ascii="Arial" w:hAnsi="Arial" w:cs="Arial"/>
+        </w:rPr>
+      </w:pPr>
+      <w:r>
+        <w:rPr>
+          <w:rFonts w:ascii="Arial" w:hAnsi="Arial" w:cs="Arial"/>
+        </w:rPr>
+        <w:t xml:space="preserve">We also want to clear that timer whenever the DOM produced by the Clock is removed. This is called </w:t>
+      </w:r>
+      <w:r>
+        <w:rPr>
+          <w:rFonts w:ascii="Arial" w:hAnsi="Arial" w:cs="Arial"/>
+          <w:i/>
+        </w:rPr>
+        <w:t>unmounting.</w:t>
+      </w:r>
+    </w:p>
+    <w:p>
+      <w:pPr>
+        <w:rPr>
+          <w:rFonts w:ascii="Arial" w:hAnsi="Arial" w:cs="Arial"/>
+        </w:rPr>
+      </w:pPr>
+      <w:r>
+        <w:rPr>
+          <w:rFonts w:ascii="Arial" w:hAnsi="Arial" w:cs="Arial"/>
+        </w:rPr>
+        <w:lastRenderedPageBreak/>
+        <w:t>We can declare special methods in the component class to run some code when a component mounts and unmounts:</w:t>
+      </w:r>
+    </w:p>
+    <w:p>
+      <w:pPr>
+        <w:rPr>
+          <w:rFonts w:ascii="Arial" w:hAnsi="Arial" w:cs="Arial"/>
+        </w:rPr>
+      </w:pPr>
+      <w:r>
+        <w:rPr>
+          <w:rFonts w:ascii="Arial" w:hAnsi="Arial" w:cs="Arial"/>
+        </w:rPr>
+        <w:tab/>
+        <w:t>componentDidMount()</w:t>
+      </w:r>
+    </w:p>
+    <w:p>
+      <w:pPr>
+        <w:rPr>
+          <w:rFonts w:ascii="Arial" w:hAnsi="Arial" w:cs="Arial"/>
+        </w:rPr>
+      </w:pPr>
+      <w:r>
+        <w:rPr>
+          <w:rFonts w:ascii="Arial" w:hAnsi="Arial" w:cs="Arial"/>
+        </w:rPr>
+        <w:tab/>
+        <w:t>componentWillUnmount()</w:t>
+      </w:r>
+    </w:p>
+    <w:p>
+      <w:pPr>
+        <w:rPr>
+          <w:rFonts w:ascii="Arial" w:hAnsi="Arial" w:cs="Arial"/>
+        </w:rPr>
+      </w:pPr>
+      <w:r>
+        <w:rPr>
+          <w:rFonts w:ascii="Arial" w:hAnsi="Arial" w:cs="Arial"/>
+        </w:rPr>
+        <w:tab/>
+        <w:t>//these methods are called lifecycle hooks</w:t>
+      </w:r>
+    </w:p>
+    <w:p>
+      <w:pPr>
+        <w:rPr>
+          <w:rFonts w:ascii="Arial" w:hAnsi="Arial" w:cs="Arial"/>
+        </w:rPr>
+      </w:pPr>
+      <w:r>
+        <w:rPr>
+          <w:rFonts w:ascii="Arial" w:hAnsi="Arial" w:cs="Arial"/>
+        </w:rPr>
+        <w:t>The componentDidMount() hook runs after the component output has been rendered to the DOM. This is a good place to set up a timer:</w:t>
+      </w:r>
+    </w:p>
+    <w:p>
+      <w:pPr>
+        <w:rPr>
+          <w:rFonts w:ascii="Arial" w:hAnsi="Arial" w:cs="Arial"/>
+        </w:rPr>
+      </w:pPr>
+      <w:r>
+        <w:rPr>
+          <w:rFonts w:ascii="Arial" w:hAnsi="Arial" w:cs="Arial"/>
+        </w:rPr>
+        <w:tab/>
+        <w:t>componentDidMount() {</w:t>
+      </w:r>
+    </w:p>
+    <w:p>
+      <w:pPr>
+        <w:rPr>
+          <w:rFonts w:ascii="Arial" w:hAnsi="Arial" w:cs="Arial"/>
+        </w:rPr>
+      </w:pPr>
+      <w:r>
+        <w:rPr>
+          <w:rFonts w:ascii="Arial" w:hAnsi="Arial" w:cs="Arial"/>
+        </w:rPr>
+        <w:tab/>
+      </w:r>
+      <w:r>
+        <w:rPr>
+          <w:rFonts w:ascii="Arial" w:hAnsi="Arial" w:cs="Arial"/>
+        </w:rPr>
+        <w:tab/>
+        <w:t>this.timerID = setInterval(</w:t>
+      </w:r>
+    </w:p>
+    <w:p>
+      <w:pPr>
+        <w:rPr>
+          <w:rFonts w:ascii="Arial" w:hAnsi="Arial" w:cs="Arial"/>
+        </w:rPr>
+      </w:pPr>
+      <w:r>
+        <w:rPr>
+          <w:rFonts w:ascii="Arial" w:hAnsi="Arial" w:cs="Arial"/>
+        </w:rPr>
+        <w:tab/>
+      </w:r>
+      <w:r>
+        <w:rPr>
+          <w:rFonts w:ascii="Arial" w:hAnsi="Arial" w:cs="Arial"/>
+        </w:rPr>
+        <w:tab/>
+      </w:r>
+      <w:r>
+        <w:rPr>
+          <w:rFonts w:ascii="Arial" w:hAnsi="Arial" w:cs="Arial"/>
+        </w:rPr>
+        <w:tab/>
+        <w:t xml:space="preserve">() =&gt; this.tick(), </w:t>
+      </w:r>
+    </w:p>
+    <w:p>
+      <w:pPr>
+        <w:rPr>
+          <w:rFonts w:ascii="Arial" w:hAnsi="Arial" w:cs="Arial"/>
+        </w:rPr>
+      </w:pPr>
+      <w:r>
+        <w:rPr>
+          <w:rFonts w:ascii="Arial" w:hAnsi="Arial" w:cs="Arial"/>
+        </w:rPr>
+        <w:tab/>
+      </w:r>
+      <w:r>
+        <w:rPr>
+          <w:rFonts w:ascii="Arial" w:hAnsi="Arial" w:cs="Arial"/>
+        </w:rPr>
+        <w:tab/>
+      </w:r>
+      <w:r>
+        <w:rPr>
+          <w:rFonts w:ascii="Arial" w:hAnsi="Arial" w:cs="Arial"/>
+        </w:rPr>
+        <w:tab/>
+        <w:t>1000</w:t>
+      </w:r>
+    </w:p>
+    <w:p>
+      <w:pPr>
+        <w:rPr>
+          <w:rFonts w:ascii="Arial" w:hAnsi="Arial" w:cs="Arial"/>
+        </w:rPr>
+      </w:pPr>
+      <w:r>
+        <w:rPr>
+          <w:rFonts w:ascii="Arial" w:hAnsi="Arial" w:cs="Arial"/>
+        </w:rPr>
+        <w:tab/>
+      </w:r>
+      <w:r>
+        <w:rPr>
+          <w:rFonts w:ascii="Arial" w:hAnsi="Arial" w:cs="Arial"/>
+        </w:rPr>
+        <w:tab/>
+        <w:t>);</w:t>
+      </w:r>
+    </w:p>
+    <w:p>
+      <w:pPr>
+        <w:rPr>
+          <w:rFonts w:ascii="Arial" w:hAnsi="Arial" w:cs="Arial"/>
+        </w:rPr>
+      </w:pPr>
+      <w:r>
+        <w:rPr>
+          <w:rFonts w:ascii="Arial" w:hAnsi="Arial" w:cs="Arial"/>
+        </w:rPr>
+        <w:tab/>
+        <w:t>}</w:t>
+      </w:r>
+    </w:p>
+    <w:p>
+      <w:pPr>
+        <w:rPr>
+          <w:rFonts w:ascii="Arial" w:hAnsi="Arial" w:cs="Arial"/>
+        </w:rPr>
+      </w:pPr>
+      <w:r>
+        <w:rPr>
+          <w:rFonts w:ascii="Arial" w:hAnsi="Arial" w:cs="Arial"/>
+        </w:rPr>
+        <w:tab/>
+        <w:t xml:space="preserve">//note how we save timerID right on </w:t>
+      </w:r>
+      <w:r>
+        <w:rPr>
+          <w:rFonts w:ascii="Arial" w:hAnsi="Arial" w:cs="Arial"/>
+          <w:i/>
+        </w:rPr>
+        <w:t>this</w:t>
+      </w:r>
+      <w:r>
+        <w:rPr>
+          <w:rFonts w:ascii="Arial" w:hAnsi="Arial" w:cs="Arial"/>
+        </w:rPr>
+        <w:t>.</w:t>
+      </w:r>
+    </w:p>
+    <w:p>
+      <w:pPr>
+        <w:rPr>
+          <w:rFonts w:ascii="Arial" w:hAnsi="Arial" w:cs="Arial"/>
+        </w:rPr>
+      </w:pPr>
+      <w:r>
+        <w:rPr>
+          <w:rFonts w:ascii="Arial" w:hAnsi="Arial" w:cs="Arial"/>
+        </w:rPr>
+        <w:t>*note – if you don’t use something in render(), it shouldn’t be in the state*</w:t>
+      </w:r>
+    </w:p>
+    <w:p>
+      <w:pPr>
+        <w:rPr>
+          <w:rFonts w:ascii="Arial" w:hAnsi="Arial" w:cs="Arial"/>
+        </w:rPr>
+      </w:pPr>
+    </w:p>
+    <w:p>
+      <w:pPr>
+        <w:rPr>
+          <w:rFonts w:ascii="Arial" w:hAnsi="Arial" w:cs="Arial"/>
+        </w:rPr>
+      </w:pPr>
+      <w:r>
+        <w:rPr>
+          <w:rFonts w:ascii="Arial" w:hAnsi="Arial" w:cs="Arial"/>
+        </w:rPr>
+        <w:t>We will tear down the timer in the componentWillUnmount() lifecycle hook:</w:t>
+      </w:r>
+    </w:p>
+    <w:p>
+      <w:pPr>
+        <w:rPr>
+          <w:rFonts w:ascii="Arial" w:hAnsi="Arial" w:cs="Arial"/>
+        </w:rPr>
+      </w:pPr>
+      <w:r>
+        <w:rPr>
+          <w:rFonts w:ascii="Arial" w:hAnsi="Arial" w:cs="Arial"/>
+        </w:rPr>
+        <w:tab/>
+        <w:t>componentWillUnmount() {</w:t>
+      </w:r>
+    </w:p>
+    <w:p>
+      <w:pPr>
+        <w:rPr>
+          <w:rFonts w:ascii="Arial" w:hAnsi="Arial" w:cs="Arial"/>
+        </w:rPr>
+      </w:pPr>
+      <w:r>
+        <w:rPr>
+          <w:rFonts w:ascii="Arial" w:hAnsi="Arial" w:cs="Arial"/>
+        </w:rPr>
+        <w:tab/>
+      </w:r>
+      <w:r>
+        <w:rPr>
+          <w:rFonts w:ascii="Arial" w:hAnsi="Arial" w:cs="Arial"/>
+        </w:rPr>
+        <w:tab/>
+        <w:t>clearInterval(this.timerID);</w:t>
+      </w:r>
+    </w:p>
+    <w:p>
+      <w:pPr>
+        <w:rPr>
+          <w:rFonts w:ascii="Arial" w:hAnsi="Arial" w:cs="Arial"/>
+        </w:rPr>
+      </w:pPr>
+      <w:r>
+        <w:rPr>
+          <w:rFonts w:ascii="Arial" w:hAnsi="Arial" w:cs="Arial"/>
+        </w:rPr>
+        <w:tab/>
+        <w:t>}</w:t>
+      </w:r>
+    </w:p>
+    <w:p>
+      <w:pPr>
+        <w:rPr>
+          <w:rFonts w:ascii="Arial" w:hAnsi="Arial" w:cs="Arial"/>
+        </w:rPr>
+      </w:pPr>
+      <w:r>
+        <w:rPr>
+          <w:rFonts w:ascii="Arial" w:hAnsi="Arial" w:cs="Arial"/>
+        </w:rPr>
+        <w:t>Finally, we will implement a method called tick() that the Clock component will run every second. It will use the this.setState() method to schedule updates to the component local state:</w:t>
+      </w:r>
+    </w:p>
+    <w:p>
+      <w:pPr>
+        <w:rPr>
+          <w:rFonts w:ascii="Arial" w:hAnsi="Arial" w:cs="Arial"/>
+        </w:rPr>
+      </w:pPr>
+      <w:r>
+        <w:rPr>
+          <w:rFonts w:ascii="Arial" w:hAnsi="Arial" w:cs="Arial"/>
+        </w:rPr>
+        <w:tab/>
+        <w:t>Tick() {</w:t>
+      </w:r>
+    </w:p>
+    <w:p>
+      <w:pPr>
+        <w:rPr>
+          <w:rFonts w:ascii="Arial" w:hAnsi="Arial" w:cs="Arial"/>
+        </w:rPr>
+      </w:pPr>
+      <w:r>
+        <w:rPr>
+          <w:rFonts w:ascii="Arial" w:hAnsi="Arial" w:cs="Arial"/>
+        </w:rPr>
+        <w:tab/>
+      </w:r>
+      <w:r>
+        <w:rPr>
+          <w:rFonts w:ascii="Arial" w:hAnsi="Arial" w:cs="Arial"/>
+        </w:rPr>
+        <w:tab/>
+        <w:t>This.setState({date: new Date()});</w:t>
+      </w:r>
+    </w:p>
+    <w:p>
+      <w:pPr>
+        <w:rPr>
+          <w:rFonts w:ascii="Arial" w:hAnsi="Arial" w:cs="Arial"/>
+        </w:rPr>
+      </w:pPr>
+      <w:r>
+        <w:rPr>
+          <w:rFonts w:ascii="Arial" w:hAnsi="Arial" w:cs="Arial"/>
+        </w:rPr>
+        <w:tab/>
+        <w:t>}</w:t>
+      </w:r>
+    </w:p>
+    <w:p>
+      <w:pPr>
+        <w:rPr>
+          <w:rFonts w:ascii="Arial" w:hAnsi="Arial" w:cs="Arial"/>
+        </w:rPr>
+      </w:pPr>
+    </w:p>
+    <w:p>
+      <w:pPr>
+        <w:rPr>
+          <w:rFonts w:ascii="Arial" w:hAnsi="Arial" w:cs="Arial"/>
+          <w:b/>
+        </w:rPr>
+      </w:pPr>
+      <w:r>
+        <w:rPr>
+          <w:rFonts w:ascii="Arial" w:hAnsi="Arial" w:cs="Arial"/>
+          <w:b/>
+        </w:rPr>
+        <w:t>Handling events</w:t>
+      </w:r>
+    </w:p>
+    <w:p>
+      <w:pPr>
+        <w:rPr>
+          <w:rFonts w:ascii="Arial" w:hAnsi="Arial" w:cs="Arial"/>
+        </w:rPr>
+      </w:pPr>
+      <w:r>
+        <w:rPr>
+          <w:rFonts w:ascii="Arial" w:hAnsi="Arial" w:cs="Arial"/>
+        </w:rPr>
+        <w:t>React events are named using camelCase. With JSX you pass a function as the event handler, rather than a string:</w:t>
+      </w:r>
+    </w:p>
+    <w:p>
+      <w:pPr>
+        <w:rPr>
+          <w:rFonts w:ascii="Arial" w:hAnsi="Arial" w:cs="Arial"/>
+        </w:rPr>
+      </w:pPr>
+      <w:r>
+        <w:rPr>
+          <w:rFonts w:ascii="Arial" w:hAnsi="Arial" w:cs="Arial"/>
+        </w:rPr>
+        <w:tab/>
+        <w:t>&lt;button onClick = {activateLasers}&gt;Activate&lt;/button&gt;</w:t>
+      </w:r>
+    </w:p>
+    <w:p>
+      <w:pPr>
+        <w:rPr>
+          <w:rFonts w:ascii="Arial" w:hAnsi="Arial" w:cs="Arial"/>
+        </w:rPr>
+      </w:pPr>
+      <w:r>
+        <w:rPr>
+          <w:rFonts w:ascii="Arial" w:hAnsi="Arial" w:cs="Arial"/>
+        </w:rPr>
+        <w:t xml:space="preserve">When you define a component using an ES6 class, a common pattern is for an event handler to be a method on the class. </w:t>
+      </w:r>
+    </w:p>
+    <w:p>
+      <w:pPr>
+        <w:rPr>
+          <w:rFonts w:ascii="Arial" w:hAnsi="Arial" w:cs="Arial"/>
+        </w:rPr>
+      </w:pPr>
+      <w:r>
+        <w:rPr>
+          <w:rFonts w:ascii="Arial" w:hAnsi="Arial" w:cs="Arial"/>
+        </w:rPr>
+        <w:lastRenderedPageBreak/>
+        <w:t xml:space="preserve">*Make sure to bind methods in the constructor to reference </w:t>
+      </w:r>
+      <w:r>
+        <w:rPr>
+          <w:rFonts w:ascii="Arial" w:hAnsi="Arial" w:cs="Arial"/>
+          <w:i/>
+        </w:rPr>
+        <w:t>this</w:t>
+      </w:r>
+      <w:r>
+        <w:rPr>
+          <w:rFonts w:ascii="Arial" w:hAnsi="Arial" w:cs="Arial"/>
+        </w:rPr>
+        <w:t xml:space="preserve">, otherwise </w:t>
+      </w:r>
+      <w:r>
+        <w:rPr>
+          <w:rFonts w:ascii="Arial" w:hAnsi="Arial" w:cs="Arial"/>
+          <w:i/>
+        </w:rPr>
+        <w:t>this</w:t>
+      </w:r>
+      <w:r>
+        <w:rPr>
+          <w:rFonts w:ascii="Arial" w:hAnsi="Arial" w:cs="Arial"/>
+        </w:rPr>
+        <w:t xml:space="preserve"> will be undefined – as the class is rendered in the DOM, </w:t>
+      </w:r>
+      <w:r>
+        <w:rPr>
+          <w:rFonts w:ascii="Arial" w:hAnsi="Arial" w:cs="Arial"/>
+          <w:i/>
+        </w:rPr>
+        <w:t xml:space="preserve">this </w:t>
+      </w:r>
+      <w:r>
+        <w:rPr>
+          <w:rFonts w:ascii="Arial" w:hAnsi="Arial" w:cs="Arial"/>
+        </w:rPr>
+        <w:t xml:space="preserve">will not point </w:t>
+      </w:r>
+      <w:r>
+        <w:rPr>
+          <w:rFonts w:ascii="Arial" w:hAnsi="Arial" w:cs="Arial"/>
+        </w:rPr>
+        <w:t>to the class in which it was created*</w:t>
+      </w:r>
+    </w:p>
+    <w:p>
+      <w:pPr>
+        <w:rPr>
+          <w:rFonts w:ascii="Arial" w:hAnsi="Arial" w:cs="Arial"/>
+        </w:rPr>
+      </w:pPr>
+      <w:r>
+        <w:rPr>
+          <w:rFonts w:ascii="Arial" w:hAnsi="Arial" w:cs="Arial"/>
+        </w:rPr>
+        <w:tab/>
+        <w:t>Constructor(props){</w:t>
+      </w:r>
+    </w:p>
+    <w:p>
+      <w:pPr>
+        <w:rPr>
+          <w:rFonts w:ascii="Arial" w:hAnsi="Arial" w:cs="Arial"/>
+        </w:rPr>
+      </w:pPr>
+      <w:r>
+        <w:rPr>
+          <w:rFonts w:ascii="Arial" w:hAnsi="Arial" w:cs="Arial"/>
+        </w:rPr>
+        <w:tab/>
+      </w:r>
+      <w:r>
+        <w:rPr>
+          <w:rFonts w:ascii="Arial" w:hAnsi="Arial" w:cs="Arial"/>
+        </w:rPr>
+        <w:tab/>
+        <w:t>Super(props);</w:t>
+      </w:r>
+    </w:p>
+    <w:p>
+      <w:pPr>
+        <w:rPr>
+          <w:rFonts w:ascii="Arial" w:hAnsi="Arial" w:cs="Arial"/>
+        </w:rPr>
+      </w:pPr>
+      <w:r>
+        <w:rPr>
+          <w:rFonts w:ascii="Arial" w:hAnsi="Arial" w:cs="Arial"/>
+        </w:rPr>
+        <w:tab/>
+      </w:r>
+      <w:r>
+        <w:rPr>
+          <w:rFonts w:ascii="Arial" w:hAnsi="Arial" w:cs="Arial"/>
+        </w:rPr>
+        <w:tab/>
+        <w:t>This.state = {isToggleOn: true};</w:t>
+      </w:r>
+    </w:p>
+    <w:p>
+      <w:pPr>
+        <w:rPr>
+          <w:rFonts w:ascii="Arial" w:hAnsi="Arial" w:cs="Arial"/>
+        </w:rPr>
+      </w:pPr>
+      <w:r>
+        <w:rPr>
+          <w:rFonts w:ascii="Arial" w:hAnsi="Arial" w:cs="Arial"/>
+        </w:rPr>
+        <w:tab/>
+      </w:r>
+      <w:r>
+        <w:rPr>
+          <w:rFonts w:ascii="Arial" w:hAnsi="Arial" w:cs="Arial"/>
+        </w:rPr>
+        <w:tab/>
+        <w:t>This.handleClick = this.handlieClick.bind(this);;</w:t>
+      </w:r>
+    </w:p>
+    <w:p>
+      <w:pPr>
+        <w:rPr>
+          <w:rFonts w:ascii="Arial" w:hAnsi="Arial" w:cs="Arial"/>
+        </w:rPr>
+      </w:pPr>
+      <w:r>
+        <w:rPr>
+          <w:rFonts w:ascii="Arial" w:hAnsi="Arial" w:cs="Arial"/>
+        </w:rPr>
+        <w:tab/>
+        <w:t>}</w:t>
+      </w:r>
+    </w:p>
+    <w:p>
+      <w:pPr>
+        <w:rPr>
+          <w:rFonts w:ascii="Arial" w:hAnsi="Arial" w:cs="Arial"/>
+        </w:rPr>
+      </w:pPr>
+      <w:r>
+        <w:rPr>
+          <w:rFonts w:ascii="Arial" w:hAnsi="Arial" w:cs="Arial"/>
+        </w:rPr>
+        <w:tab/>
+        <w:t>handleClick(){</w:t>
+      </w:r>
+    </w:p>
+    <w:p>
+      <w:pPr>
+        <w:rPr>
+          <w:rFonts w:ascii="Arial" w:hAnsi="Arial" w:cs="Arial"/>
+        </w:rPr>
+      </w:pPr>
+      <w:r>
+        <w:rPr>
+          <w:rFonts w:ascii="Arial" w:hAnsi="Arial" w:cs="Arial"/>
+        </w:rPr>
+        <w:tab/>
+      </w:r>
+      <w:r>
+        <w:rPr>
+          <w:rFonts w:ascii="Arial" w:hAnsi="Arial" w:cs="Arial"/>
+        </w:rPr>
+        <w:tab/>
+        <w:t>this.setState(prevState =&gt; ({</w:t>
+      </w:r>
+    </w:p>
+    <w:p>
+      <w:pPr>
+        <w:rPr>
+          <w:rFonts w:ascii="Arial" w:hAnsi="Arial" w:cs="Arial"/>
+        </w:rPr>
+      </w:pPr>
+      <w:r>
+        <w:rPr>
+          <w:rFonts w:ascii="Arial" w:hAnsi="Arial" w:cs="Arial"/>
+        </w:rPr>
+        <w:tab/>
+      </w:r>
+      <w:r>
+        <w:rPr>
+          <w:rFonts w:ascii="Arial" w:hAnsi="Arial" w:cs="Arial"/>
+        </w:rPr>
+        <w:tab/>
+      </w:r>
+      <w:r>
+        <w:rPr>
+          <w:rFonts w:ascii="Arial" w:hAnsi="Arial" w:cs="Arial"/>
+        </w:rPr>
+        <w:tab/>
+        <w:t>isToggleOn: !prevState.isToggleOn</w:t>
+      </w:r>
+    </w:p>
+    <w:p>
+      <w:pPr>
+        <w:rPr>
+          <w:rFonts w:ascii="Arial" w:hAnsi="Arial" w:cs="Arial"/>
+        </w:rPr>
+      </w:pPr>
+      <w:r>
+        <w:rPr>
+          <w:rFonts w:ascii="Arial" w:hAnsi="Arial" w:cs="Arial"/>
+        </w:rPr>
+        <w:tab/>
+      </w:r>
+      <w:r>
+        <w:rPr>
+          <w:rFonts w:ascii="Arial" w:hAnsi="Arial" w:cs="Arial"/>
+        </w:rPr>
+        <w:tab/>
+        <w:t>}));</w:t>
+      </w:r>
+    </w:p>
+    <w:p>
+      <w:pPr>
+        <w:rPr>
+          <w:rFonts w:ascii="Arial" w:hAnsi="Arial" w:cs="Arial"/>
+        </w:rPr>
+      </w:pPr>
+      <w:r>
+        <w:rPr>
+          <w:rFonts w:ascii="Arial" w:hAnsi="Arial" w:cs="Arial"/>
+        </w:rPr>
+        <w:tab/>
+        <w:t>}</w:t>
+      </w:r>
+    </w:p>
+    <w:p>
+      <w:pPr>
+        <w:rPr>
+          <w:rFonts w:ascii="Arial" w:hAnsi="Arial" w:cs="Arial"/>
+        </w:rPr>
+      </w:pPr>
+      <w:r>
+        <w:rPr>
+          <w:rFonts w:ascii="Arial" w:hAnsi="Arial" w:cs="Arial"/>
+        </w:rPr>
+        <w:tab/>
+        <w:t>Render() {</w:t>
+      </w:r>
+    </w:p>
+    <w:p>
+      <w:pPr>
+        <w:rPr>
+          <w:rFonts w:ascii="Arial" w:hAnsi="Arial" w:cs="Arial"/>
+        </w:rPr>
+      </w:pPr>
+      <w:r>
+        <w:rPr>
+          <w:rFonts w:ascii="Arial" w:hAnsi="Arial" w:cs="Arial"/>
+        </w:rPr>
+        <w:tab/>
+      </w:r>
+      <w:r>
+        <w:rPr>
+          <w:rFonts w:ascii="Arial" w:hAnsi="Arial" w:cs="Arial"/>
+        </w:rPr>
+        <w:tab/>
+      </w:r>
+      <w:r>
+        <w:rPr>
+          <w:rFonts w:ascii="Arial" w:hAnsi="Arial" w:cs="Arial"/>
+        </w:rPr>
+        <w:t>R</w:t>
+      </w:r>
+      <w:r>
+        <w:rPr>
+          <w:rFonts w:ascii="Arial" w:hAnsi="Arial" w:cs="Arial"/>
+        </w:rPr>
+        <w:t>eturn</w:t>
+      </w:r>
+      <w:r>
+        <w:rPr>
+          <w:rFonts w:ascii="Arial" w:hAnsi="Arial" w:cs="Arial"/>
+        </w:rPr>
+        <w:t xml:space="preserve"> (</w:t>
+      </w:r>
+    </w:p>
+    <w:p>
+      <w:pPr>
+        <w:rPr>
+          <w:rFonts w:ascii="Arial" w:hAnsi="Arial" w:cs="Arial"/>
+        </w:rPr>
+      </w:pPr>
+      <w:r>
+        <w:rPr>
+          <w:rFonts w:ascii="Arial" w:hAnsi="Arial" w:cs="Arial"/>
+        </w:rPr>
+        <w:tab/>
+      </w:r>
+      <w:r>
+        <w:rPr>
+          <w:rFonts w:ascii="Arial" w:hAnsi="Arial" w:cs="Arial"/>
+        </w:rPr>
+        <w:tab/>
+      </w:r>
+      <w:r>
+        <w:rPr>
+          <w:rFonts w:ascii="Arial" w:hAnsi="Arial" w:cs="Arial"/>
+        </w:rPr>
+        <w:tab/>
+        <w:t xml:space="preserve">&lt;button onClick={this.handleClick}&gt; {this.state.isToggleOn ? “On” : </w:t>
+      </w:r>
+      <w:r>
+        <w:rPr>
+          <w:rFonts w:ascii="Arial" w:hAnsi="Arial" w:cs="Arial"/>
+        </w:rPr>
+        <w:tab/>
+      </w:r>
+      <w:r>
+        <w:rPr>
+          <w:rFonts w:ascii="Arial" w:hAnsi="Arial" w:cs="Arial"/>
+        </w:rPr>
+        <w:tab/>
+      </w:r>
+      <w:r>
+        <w:rPr>
+          <w:rFonts w:ascii="Arial" w:hAnsi="Arial" w:cs="Arial"/>
+        </w:rPr>
+        <w:tab/>
+        <w:t>“Off” }  &lt;/button&gt;</w:t>
+      </w:r>
+    </w:p>
+    <w:p>
+      <w:pPr>
+        <w:rPr>
+          <w:rFonts w:ascii="Arial" w:hAnsi="Arial" w:cs="Arial"/>
+        </w:rPr>
+      </w:pPr>
+      <w:r>
+        <w:rPr>
+          <w:rFonts w:ascii="Arial" w:hAnsi="Arial" w:cs="Arial"/>
+        </w:rPr>
+        <w:tab/>
+      </w:r>
+      <w:r>
+        <w:rPr>
+          <w:rFonts w:ascii="Arial" w:hAnsi="Arial" w:cs="Arial"/>
+        </w:rPr>
+        <w:tab/>
+        <w:t>);</w:t>
+      </w:r>
+    </w:p>
+    <w:p>
+      <w:pPr>
+        <w:rPr>
+          <w:rFonts w:ascii="Arial" w:hAnsi="Arial" w:cs="Arial"/>
+        </w:rPr>
+      </w:pPr>
+      <w:r>
+        <w:rPr>
+          <w:rFonts w:ascii="Arial" w:hAnsi="Arial" w:cs="Arial"/>
+        </w:rPr>
+        <w:tab/>
+        <w:t>}</w:t>
+      </w:r>
+    </w:p>
+    <w:p>
+      <w:pPr>
+        <w:rPr>
+          <w:rFonts w:ascii="Arial" w:hAnsi="Arial" w:cs="Arial"/>
+        </w:rPr>
+      </w:pPr>
+    </w:p>
+    <w:p>
+      <w:pPr>
+        <w:rPr>
+          <w:rFonts w:ascii="Arial" w:hAnsi="Arial" w:cs="Arial"/>
+          <w:b/>
+        </w:rPr>
+      </w:pPr>
+      <w:r>
+        <w:rPr>
+          <w:rFonts w:ascii="Arial" w:hAnsi="Arial" w:cs="Arial"/>
+          <w:b/>
+        </w:rPr>
+        <w:t>Conditional rendering</w:t>
+      </w:r>
+    </w:p>
+    <w:p>
+      <w:pPr>
+        <w:rPr>
+          <w:rFonts w:ascii="Arial" w:hAnsi="Arial" w:cs="Arial"/>
+        </w:rPr>
+      </w:pPr>
+      <w:r>
+        <w:rPr>
+          <w:rFonts w:ascii="Arial" w:hAnsi="Arial" w:cs="Arial"/>
+        </w:rPr>
+        <w:t>In React, you can create distinct components that encapsulate behaviour you need. Then, you can render only some of them, depending on the state of your application. Conditional rendering in React works the same way conditions do in Javascript.</w:t>
+      </w:r>
+    </w:p>
+    <w:p>
+      <w:pPr>
+        <w:rPr>
+          <w:rFonts w:ascii="Arial" w:hAnsi="Arial" w:cs="Arial"/>
+        </w:rPr>
+      </w:pPr>
+      <w:r>
+        <w:rPr>
+          <w:rFonts w:ascii="Arial" w:hAnsi="Arial" w:cs="Arial"/>
+        </w:rPr>
+        <w:tab/>
+      </w:r>
+      <w:r>
+        <w:rPr>
+          <w:rFonts w:ascii="Arial" w:hAnsi="Arial" w:cs="Arial"/>
+          <w:u w:val="single"/>
+        </w:rPr>
+        <w:t>Example 1</w:t>
+      </w:r>
+    </w:p>
+    <w:p>
+      <w:pPr>
+        <w:rPr>
+          <w:rFonts w:ascii="Arial" w:hAnsi="Arial" w:cs="Arial"/>
+        </w:rPr>
+      </w:pPr>
+      <w:r>
+        <w:rPr>
+          <w:rFonts w:ascii="Arial" w:hAnsi="Arial" w:cs="Arial"/>
+        </w:rPr>
+        <w:tab/>
+        <w:t>Class UserGreeting extends React.Component{</w:t>
+      </w:r>
+    </w:p>
+    <w:p>
+      <w:pPr>
+        <w:rPr>
+          <w:rFonts w:ascii="Arial" w:hAnsi="Arial" w:cs="Arial"/>
+        </w:rPr>
+      </w:pPr>
+      <w:r>
+        <w:rPr>
+          <w:rFonts w:ascii="Arial" w:hAnsi="Arial" w:cs="Arial"/>
+        </w:rPr>
+        <w:tab/>
+      </w:r>
+      <w:r>
+        <w:rPr>
+          <w:rFonts w:ascii="Arial" w:hAnsi="Arial" w:cs="Arial"/>
+        </w:rPr>
+        <w:tab/>
+        <w:t>Render(){</w:t>
+      </w:r>
+    </w:p>
+    <w:p>
+      <w:pPr>
+        <w:rPr>
+          <w:rFonts w:ascii="Arial" w:hAnsi="Arial" w:cs="Arial"/>
+        </w:rPr>
+      </w:pPr>
+      <w:r>
+        <w:rPr>
+          <w:rFonts w:ascii="Arial" w:hAnsi="Arial" w:cs="Arial"/>
+        </w:rPr>
+        <w:tab/>
+      </w:r>
+      <w:r>
+        <w:rPr>
+          <w:rFonts w:ascii="Arial" w:hAnsi="Arial" w:cs="Arial"/>
+        </w:rPr>
+        <w:tab/>
+      </w:r>
+      <w:r>
+        <w:rPr>
+          <w:rFonts w:ascii="Arial" w:hAnsi="Arial" w:cs="Arial"/>
+        </w:rPr>
+        <w:tab/>
+        <w:t>Return &lt;h1&gt;Welcome Back!&lt;/h1&gt;</w:t>
+      </w:r>
+    </w:p>
+    <w:p>
+      <w:pPr>
+        <w:rPr>
+          <w:rFonts w:ascii="Arial" w:hAnsi="Arial" w:cs="Arial"/>
+        </w:rPr>
+      </w:pPr>
+      <w:r>
+        <w:rPr>
+          <w:rFonts w:ascii="Arial" w:hAnsi="Arial" w:cs="Arial"/>
+        </w:rPr>
+        <w:tab/>
+      </w:r>
+      <w:r>
+        <w:rPr>
+          <w:rFonts w:ascii="Arial" w:hAnsi="Arial" w:cs="Arial"/>
+        </w:rPr>
+        <w:tab/>
+        <w:t>}</w:t>
+      </w:r>
+    </w:p>
+    <w:p>
+      <w:pPr>
+        <w:rPr>
+          <w:rFonts w:ascii="Arial" w:hAnsi="Arial" w:cs="Arial"/>
+        </w:rPr>
+      </w:pPr>
+      <w:r>
+        <w:rPr>
+          <w:rFonts w:ascii="Arial" w:hAnsi="Arial" w:cs="Arial"/>
+        </w:rPr>
+        <w:tab/>
+        <w:t>}</w:t>
+      </w:r>
+    </w:p>
+    <w:p>
+      <w:pPr>
+        <w:rPr>
+          <w:rFonts w:ascii="Arial" w:hAnsi="Arial" w:cs="Arial"/>
+        </w:rPr>
+      </w:pPr>
+      <w:r>
+        <w:rPr>
+          <w:rFonts w:ascii="Arial" w:hAnsi="Arial" w:cs="Arial"/>
+        </w:rPr>
+        <w:tab/>
+        <w:t>Class GuestGreeting extends React.Component {</w:t>
+      </w:r>
+    </w:p>
+    <w:p>
+      <w:pPr>
+        <w:rPr>
+          <w:rFonts w:ascii="Arial" w:hAnsi="Arial" w:cs="Arial"/>
+        </w:rPr>
+      </w:pPr>
+      <w:r>
+        <w:rPr>
+          <w:rFonts w:ascii="Arial" w:hAnsi="Arial" w:cs="Arial"/>
+        </w:rPr>
+        <w:tab/>
+      </w:r>
+      <w:r>
+        <w:rPr>
+          <w:rFonts w:ascii="Arial" w:hAnsi="Arial" w:cs="Arial"/>
+        </w:rPr>
+        <w:tab/>
+        <w:t>Render() {</w:t>
+      </w:r>
+    </w:p>
+    <w:p>
+      <w:pPr>
+        <w:rPr>
+          <w:rFonts w:ascii="Arial" w:hAnsi="Arial" w:cs="Arial"/>
+        </w:rPr>
+      </w:pPr>
+      <w:r>
+        <w:rPr>
+          <w:rFonts w:ascii="Arial" w:hAnsi="Arial" w:cs="Arial"/>
+        </w:rPr>
+        <w:tab/>
+      </w:r>
+      <w:r>
+        <w:rPr>
+          <w:rFonts w:ascii="Arial" w:hAnsi="Arial" w:cs="Arial"/>
+        </w:rPr>
+        <w:tab/>
+      </w:r>
+      <w:r>
+        <w:rPr>
+          <w:rFonts w:ascii="Arial" w:hAnsi="Arial" w:cs="Arial"/>
+        </w:rPr>
+        <w:tab/>
+        <w:t>Return &lt;h1&gt;Please sign up&lt;/h1&gt;</w:t>
+      </w:r>
+    </w:p>
+    <w:p>
+      <w:pPr>
+        <w:rPr>
+          <w:rFonts w:ascii="Arial" w:hAnsi="Arial" w:cs="Arial"/>
+        </w:rPr>
+      </w:pPr>
+      <w:r>
+        <w:rPr>
+          <w:rFonts w:ascii="Arial" w:hAnsi="Arial" w:cs="Arial"/>
+        </w:rPr>
+        <w:tab/>
+      </w:r>
+      <w:r>
+        <w:rPr>
+          <w:rFonts w:ascii="Arial" w:hAnsi="Arial" w:cs="Arial"/>
+        </w:rPr>
+        <w:tab/>
+        <w:t>}</w:t>
+      </w:r>
+    </w:p>
+    <w:p>
+      <w:pPr>
+        <w:rPr>
+          <w:rFonts w:ascii="Arial" w:hAnsi="Arial" w:cs="Arial"/>
+        </w:rPr>
+      </w:pPr>
+      <w:r>
+        <w:rPr>
+          <w:rFonts w:ascii="Arial" w:hAnsi="Arial" w:cs="Arial"/>
+        </w:rPr>
+        <w:lastRenderedPageBreak/>
+        <w:tab/>
+        <w:t>}</w:t>
+      </w:r>
+    </w:p>
+    <w:p>
+      <w:pPr>
+        <w:rPr>
+          <w:rFonts w:ascii="Arial" w:hAnsi="Arial" w:cs="Arial"/>
+        </w:rPr>
+      </w:pPr>
+      <w:r>
+        <w:rPr>
+          <w:rFonts w:ascii="Arial" w:hAnsi="Arial" w:cs="Arial"/>
+        </w:rPr>
+        <w:tab/>
+        <w:t>Class Greeting extends React.Component {</w:t>
+      </w:r>
+    </w:p>
+    <w:p>
+      <w:pPr>
+        <w:rPr>
+          <w:rFonts w:ascii="Arial" w:hAnsi="Arial" w:cs="Arial"/>
+        </w:rPr>
+      </w:pPr>
+      <w:r>
+        <w:rPr>
+          <w:rFonts w:ascii="Arial" w:hAnsi="Arial" w:cs="Arial"/>
+        </w:rPr>
+        <w:tab/>
+      </w:r>
+      <w:r>
+        <w:rPr>
+          <w:rFonts w:ascii="Arial" w:hAnsi="Arial" w:cs="Arial"/>
+        </w:rPr>
+        <w:tab/>
+        <w:t>Render() {</w:t>
+      </w:r>
+    </w:p>
+    <w:p>
+      <w:pPr>
+        <w:rPr>
+          <w:rFonts w:ascii="Arial" w:hAnsi="Arial" w:cs="Arial"/>
+        </w:rPr>
+      </w:pPr>
+      <w:r>
+        <w:rPr>
+          <w:rFonts w:ascii="Arial" w:hAnsi="Arial" w:cs="Arial"/>
+        </w:rPr>
+        <w:tab/>
+      </w:r>
+      <w:r>
+        <w:rPr>
+          <w:rFonts w:ascii="Arial" w:hAnsi="Arial" w:cs="Arial"/>
+        </w:rPr>
+        <w:tab/>
+      </w:r>
+      <w:r>
+        <w:rPr>
+          <w:rFonts w:ascii="Arial" w:hAnsi="Arial" w:cs="Arial"/>
+        </w:rPr>
+        <w:tab/>
+      </w:r>
+      <w:r>
+        <w:rPr>
+          <w:rFonts w:ascii="Arial" w:hAnsi="Arial" w:cs="Arial"/>
+        </w:rPr>
+        <w:t>Const isLoggedIn = this.props.isLoggedIn;</w:t>
+      </w:r>
+    </w:p>
+    <w:p>
+      <w:pPr>
+        <w:rPr>
+          <w:rFonts w:ascii="Arial" w:hAnsi="Arial" w:cs="Arial"/>
+        </w:rPr>
+      </w:pPr>
+      <w:r>
+        <w:rPr>
+          <w:rFonts w:ascii="Arial" w:hAnsi="Arial" w:cs="Arial"/>
+        </w:rPr>
+        <w:tab/>
+      </w:r>
+      <w:r>
+        <w:rPr>
+          <w:rFonts w:ascii="Arial" w:hAnsi="Arial" w:cs="Arial"/>
+        </w:rPr>
+        <w:tab/>
+      </w:r>
+      <w:r>
+        <w:rPr>
+          <w:rFonts w:ascii="Arial" w:hAnsi="Arial" w:cs="Arial"/>
+        </w:rPr>
+        <w:tab/>
+        <w:t>If(isLoggedIn) {</w:t>
+      </w:r>
+    </w:p>
+    <w:p>
+      <w:pPr>
+        <w:rPr>
+          <w:rFonts w:ascii="Arial" w:hAnsi="Arial" w:cs="Arial"/>
+        </w:rPr>
+      </w:pPr>
+      <w:r>
+        <w:rPr>
+          <w:rFonts w:ascii="Arial" w:hAnsi="Arial" w:cs="Arial"/>
+        </w:rPr>
+        <w:tab/>
+      </w:r>
+      <w:r>
+        <w:rPr>
+          <w:rFonts w:ascii="Arial" w:hAnsi="Arial" w:cs="Arial"/>
+        </w:rPr>
+        <w:tab/>
+      </w:r>
+      <w:r>
+        <w:rPr>
+          <w:rFonts w:ascii="Arial" w:hAnsi="Arial" w:cs="Arial"/>
+        </w:rPr>
+        <w:tab/>
+      </w:r>
+      <w:r>
+        <w:rPr>
+          <w:rFonts w:ascii="Arial" w:hAnsi="Arial" w:cs="Arial"/>
+        </w:rPr>
+        <w:tab/>
+        <w:t>Return &lt;UserGreeting /&gt;;</w:t>
+      </w:r>
+    </w:p>
+    <w:p>
+      <w:pPr>
+        <w:rPr>
+          <w:rFonts w:ascii="Arial" w:hAnsi="Arial" w:cs="Arial"/>
+        </w:rPr>
+      </w:pPr>
+      <w:r>
+        <w:rPr>
+          <w:rFonts w:ascii="Arial" w:hAnsi="Arial" w:cs="Arial"/>
+        </w:rPr>
+        <w:tab/>
+      </w:r>
+      <w:r>
+        <w:rPr>
+          <w:rFonts w:ascii="Arial" w:hAnsi="Arial" w:cs="Arial"/>
+        </w:rPr>
+        <w:tab/>
+      </w:r>
+      <w:r>
+        <w:rPr>
+          <w:rFonts w:ascii="Arial" w:hAnsi="Arial" w:cs="Arial"/>
+        </w:rPr>
+        <w:tab/>
+      </w:r>
+      <w:r>
+        <w:rPr>
+          <w:rFonts w:ascii="Arial" w:hAnsi="Arial" w:cs="Arial"/>
+        </w:rPr>
+        <w:t>}else{</w:t>
+      </w:r>
+    </w:p>
+    <w:p>
+      <w:pPr>
+        <w:rPr>
+          <w:rFonts w:ascii="Arial" w:hAnsi="Arial" w:cs="Arial"/>
+        </w:rPr>
+      </w:pPr>
+      <w:r>
+        <w:rPr>
+          <w:rFonts w:ascii="Arial" w:hAnsi="Arial" w:cs="Arial"/>
+        </w:rPr>
+        <w:tab/>
+      </w:r>
+      <w:r>
+        <w:rPr>
+          <w:rFonts w:ascii="Arial" w:hAnsi="Arial" w:cs="Arial"/>
+        </w:rPr>
+        <w:tab/>
+      </w:r>
+      <w:r>
+        <w:rPr>
+          <w:rFonts w:ascii="Arial" w:hAnsi="Arial" w:cs="Arial"/>
+        </w:rPr>
+        <w:tab/>
+      </w:r>
+      <w:r>
+        <w:rPr>
+          <w:rFonts w:ascii="Arial" w:hAnsi="Arial" w:cs="Arial"/>
+        </w:rPr>
+        <w:tab/>
+        <w:t>Return &lt;GuestGreeting /&gt;;</w:t>
+      </w:r>
+    </w:p>
+    <w:p>
+      <w:pPr>
+        <w:rPr>
+          <w:rFonts w:ascii="Arial" w:hAnsi="Arial" w:cs="Arial"/>
+        </w:rPr>
+      </w:pPr>
+      <w:r>
+        <w:rPr>
+          <w:rFonts w:ascii="Arial" w:hAnsi="Arial" w:cs="Arial"/>
+        </w:rPr>
+        <w:tab/>
+      </w:r>
+      <w:r>
+        <w:rPr>
+          <w:rFonts w:ascii="Arial" w:hAnsi="Arial" w:cs="Arial"/>
+        </w:rPr>
+        <w:tab/>
+      </w:r>
+      <w:r>
+        <w:rPr>
+          <w:rFonts w:ascii="Arial" w:hAnsi="Arial" w:cs="Arial"/>
+        </w:rPr>
+        <w:tab/>
+        <w:t>}</w:t>
+      </w:r>
+    </w:p>
+    <w:p>
+      <w:pPr>
+        <w:rPr>
+          <w:rFonts w:ascii="Arial" w:hAnsi="Arial" w:cs="Arial"/>
+        </w:rPr>
+      </w:pPr>
+      <w:r>
+        <w:rPr>
+          <w:rFonts w:ascii="Arial" w:hAnsi="Arial" w:cs="Arial"/>
+        </w:rPr>
+        <w:tab/>
+      </w:r>
+      <w:r>
+        <w:rPr>
+          <w:rFonts w:ascii="Arial" w:hAnsi="Arial" w:cs="Arial"/>
+        </w:rPr>
+        <w:tab/>
+        <w:t>}</w:t>
+      </w:r>
+    </w:p>
+    <w:p>
+      <w:pPr>
+        <w:rPr>
+          <w:rFonts w:ascii="Arial" w:hAnsi="Arial" w:cs="Arial"/>
+        </w:rPr>
+      </w:pPr>
+      <w:r>
+        <w:rPr>
+          <w:rFonts w:ascii="Arial" w:hAnsi="Arial" w:cs="Arial"/>
+        </w:rPr>
+        <w:tab/>
+        <w:t>}</w:t>
+      </w:r>
+    </w:p>
+    <w:p>
+      <w:pPr>
+        <w:rPr>
+          <w:rFonts w:ascii="Arial" w:hAnsi="Arial" w:cs="Arial"/>
+        </w:rPr>
+      </w:pPr>
+      <w:r>
+        <w:rPr>
+          <w:rFonts w:ascii="Arial" w:hAnsi="Arial" w:cs="Arial"/>
+        </w:rPr>
+        <w:tab/>
+        <w:t xml:space="preserve">ReactDOM.render(&lt;Greeting isLoggedIn = {true} /&gt;, </w:t>
+      </w:r>
+      <w:r>
+        <w:rPr>
+          <w:rFonts w:ascii="Arial" w:hAnsi="Arial" w:cs="Arial"/>
+        </w:rPr>
+        <w:tab/>
+        <w:t>document.getElementById(‘root’));</w:t>
+      </w:r>
+    </w:p>
+    <w:p>
+      <w:pPr>
+        <w:rPr>
+          <w:rFonts w:ascii="Arial" w:hAnsi="Arial" w:cs="Arial"/>
+        </w:rPr>
+      </w:pPr>
+    </w:p>
+    <w:p>
+      <w:pPr>
+        <w:rPr>
+          <w:rFonts w:ascii="Arial" w:hAnsi="Arial" w:cs="Arial"/>
+          <w:u w:val="single"/>
+        </w:rPr>
+      </w:pPr>
+      <w:r>
+        <w:rPr>
+          <w:rFonts w:ascii="Arial" w:hAnsi="Arial" w:cs="Arial"/>
+        </w:rPr>
+        <w:tab/>
+      </w:r>
+      <w:r>
+        <w:rPr>
+          <w:rFonts w:ascii="Arial" w:hAnsi="Arial" w:cs="Arial"/>
+          <w:u w:val="single"/>
+        </w:rPr>
+        <w:t>Example 2:</w:t>
+      </w:r>
+    </w:p>
+    <w:p>
+      <w:pPr>
+        <w:rPr>
+          <w:rFonts w:ascii="Arial" w:hAnsi="Arial" w:cs="Arial"/>
+        </w:rPr>
+      </w:pPr>
+      <w:r>
+        <w:rPr>
+          <w:rFonts w:ascii="Arial" w:hAnsi="Arial" w:cs="Arial"/>
+        </w:rPr>
+        <w:tab/>
+        <w:t>Render() {</w:t>
+      </w:r>
+    </w:p>
+    <w:p>
+      <w:pPr>
+        <w:rPr>
+          <w:rFonts w:ascii="Arial" w:hAnsi="Arial" w:cs="Arial"/>
+        </w:rPr>
+      </w:pPr>
+      <w:r>
+        <w:rPr>
+          <w:rFonts w:ascii="Arial" w:hAnsi="Arial" w:cs="Arial"/>
+        </w:rPr>
+        <w:tab/>
+      </w:r>
+      <w:r>
+        <w:rPr>
+          <w:rFonts w:ascii="Arial" w:hAnsi="Arial" w:cs="Arial"/>
+        </w:rPr>
+        <w:tab/>
+        <w:t>Const isLoggedIn = this.</w:t>
+      </w:r>
+      <w:r>
+        <w:rPr>
+          <w:rFonts w:ascii="Arial" w:hAnsi="Arial" w:cs="Arial"/>
+          <w:u w:val="single"/>
+        </w:rPr>
+        <w:t>state</w:t>
+      </w:r>
+      <w:r>
+        <w:rPr>
+          <w:rFonts w:ascii="Arial" w:hAnsi="Arial" w:cs="Arial"/>
+        </w:rPr>
+        <w:t>.isLoggedIn;</w:t>
+      </w:r>
+    </w:p>
+    <w:p>
+      <w:pPr>
+        <w:rPr>
+          <w:rFonts w:ascii="Arial" w:hAnsi="Arial" w:cs="Arial"/>
+        </w:rPr>
+      </w:pPr>
+      <w:r>
+        <w:rPr>
+          <w:rFonts w:ascii="Arial" w:hAnsi="Arial" w:cs="Arial"/>
+        </w:rPr>
+        <w:tab/>
+      </w:r>
+      <w:r>
+        <w:rPr>
+          <w:rFonts w:ascii="Arial" w:hAnsi="Arial" w:cs="Arial"/>
+        </w:rPr>
+        <w:tab/>
+        <w:t>Return (</w:t>
+      </w:r>
+    </w:p>
+    <w:p>
+      <w:pPr>
+        <w:rPr>
+          <w:rFonts w:ascii="Arial" w:hAnsi="Arial" w:cs="Arial"/>
+        </w:rPr>
+      </w:pPr>
+      <w:r>
+        <w:rPr>
+          <w:rFonts w:ascii="Arial" w:hAnsi="Arial" w:cs="Arial"/>
+        </w:rPr>
+        <w:tab/>
+      </w:r>
+      <w:r>
+        <w:rPr>
+          <w:rFonts w:ascii="Arial" w:hAnsi="Arial" w:cs="Arial"/>
+        </w:rPr>
+        <w:tab/>
+      </w:r>
+      <w:r>
+        <w:rPr>
+          <w:rFonts w:ascii="Arial" w:hAnsi="Arial" w:cs="Arial"/>
+        </w:rPr>
+        <w:tab/>
+        <w:t>&lt;div&gt;</w:t>
+      </w:r>
+    </w:p>
+    <w:p>
+      <w:pPr>
+        <w:rPr>
+          <w:rFonts w:ascii="Arial" w:hAnsi="Arial" w:cs="Arial"/>
+        </w:rPr>
+      </w:pPr>
+      <w:r>
+        <w:rPr>
+          <w:rFonts w:ascii="Arial" w:hAnsi="Arial" w:cs="Arial"/>
+        </w:rPr>
+        <w:tab/>
+      </w:r>
+      <w:r>
+        <w:rPr>
+          <w:rFonts w:ascii="Arial" w:hAnsi="Arial" w:cs="Arial"/>
+        </w:rPr>
+        <w:tab/>
+      </w:r>
+      <w:r>
+        <w:rPr>
+          <w:rFonts w:ascii="Arial" w:hAnsi="Arial" w:cs="Arial"/>
+        </w:rPr>
+        <w:tab/>
+      </w:r>
+      <w:r>
+        <w:rPr>
+          <w:rFonts w:ascii="Arial" w:hAnsi="Arial" w:cs="Arial"/>
+        </w:rPr>
+        <w:tab/>
+        <w:t>The user is {isLoggedIn ? “Currently” : “not” } Logged in.</w:t>
+      </w:r>
+    </w:p>
+    <w:p>
+      <w:pPr>
+        <w:rPr>
+          <w:rFonts w:ascii="Arial" w:hAnsi="Arial" w:cs="Arial"/>
+        </w:rPr>
+      </w:pPr>
+      <w:r>
+        <w:rPr>
+          <w:rFonts w:ascii="Arial" w:hAnsi="Arial" w:cs="Arial"/>
+        </w:rPr>
+        <w:tab/>
+      </w:r>
+      <w:r>
+        <w:rPr>
+          <w:rFonts w:ascii="Arial" w:hAnsi="Arial" w:cs="Arial"/>
+        </w:rPr>
+        <w:tab/>
+      </w:r>
+      <w:r>
+        <w:rPr>
+          <w:rFonts w:ascii="Arial" w:hAnsi="Arial" w:cs="Arial"/>
+        </w:rPr>
+        <w:tab/>
+        <w:t>&lt;/div&gt;</w:t>
+      </w:r>
+    </w:p>
+    <w:p>
+      <w:pPr>
+        <w:rPr>
+          <w:rFonts w:ascii="Arial" w:hAnsi="Arial" w:cs="Arial"/>
+        </w:rPr>
+      </w:pPr>
+      <w:r>
+        <w:rPr>
+          <w:rFonts w:ascii="Arial" w:hAnsi="Arial" w:cs="Arial"/>
+        </w:rPr>
+        <w:tab/>
+      </w:r>
+      <w:r>
+        <w:rPr>
+          <w:rFonts w:ascii="Arial" w:hAnsi="Arial" w:cs="Arial"/>
+        </w:rPr>
+        <w:tab/>
+        <w:t>);</w:t>
+      </w:r>
+    </w:p>
+    <w:p>
+      <w:pPr>
+        <w:rPr>
+          <w:rFonts w:ascii="Arial" w:hAnsi="Arial" w:cs="Arial"/>
+        </w:rPr>
+      </w:pPr>
+      <w:r>
+        <w:rPr>
+          <w:rFonts w:ascii="Arial" w:hAnsi="Arial" w:cs="Arial"/>
+        </w:rPr>
+        <w:tab/>
+        <w:t>}</w:t>
+      </w:r>
+    </w:p>
+    <w:p>
+      <w:pPr>
+        <w:rPr>
+          <w:rFonts w:ascii="Arial" w:hAnsi="Arial" w:cs="Arial"/>
+        </w:rPr>
+      </w:pPr>
+    </w:p>
+    <w:p>
+      <w:pPr>
+        <w:rPr>
+          <w:rFonts w:ascii="Arial" w:hAnsi="Arial" w:cs="Arial"/>
+          <w:b/>
+        </w:rPr>
+      </w:pPr>
+      <w:r>
+        <w:rPr>
+          <w:rFonts w:ascii="Arial" w:hAnsi="Arial" w:cs="Arial"/>
+          <w:b/>
+        </w:rPr>
+        <w:t>Lists &amp; Keys</w:t>
+      </w:r>
+    </w:p>
+    <w:p>
+      <w:pPr>
+        <w:rPr>
+          <w:rFonts w:ascii="Arial" w:hAnsi="Arial" w:cs="Arial"/>
+        </w:rPr>
+      </w:pPr>
       <w:bookmarkStart w:id="0" w:name="_GoBack"/>
       <w:bookmarkEnd w:id="0"/>
-    </w:p>
-    <w:p>
-      <w:pPr>
-        <w:rPr>
-          <w:rFonts w:ascii="Arial" w:hAnsi="Arial" w:cs="Arial"/>
-        </w:rPr>
-      </w:pPr>
       <w:r>
         <w:rPr>
           <w:rFonts w:ascii="Arial" w:hAnsi="Arial" w:cs="Arial"/>

</xml_diff>